<commit_message>
Add more problems to HW5
</commit_message>
<xml_diff>
--- a/Homeworks/S2-97-98/CN1-S2-97-98-HW5.docx
+++ b/Homeworks/S2-97-98/CN1-S2-97-98-HW5.docx
@@ -278,7 +278,7 @@
                 <v:stroke joinstyle="miter"/>
                 <v:path gradientshapeok="t" o:connecttype="rect"/>
               </v:shapetype>
-              <v:shape id="Text Box 4" o:spid="_x0000_s1026" type="#_x0000_t202" style="position:absolute;left:0;text-align:left;margin-left:-10.35pt;margin-top:728.35pt;width:544.15pt;height:74.5pt;z-index:251673600;visibility:visible;mso-wrap-style:square;mso-height-percent:0;mso-wrap-distance-left:9pt;mso-wrap-distance-top:0;mso-wrap-distance-right:9pt;mso-wrap-distance-bottom:0;mso-position-horizontal:absolute;mso-position-horizontal-relative:margin;mso-position-vertical:absolute;mso-position-vertical-relative:page;mso-height-percent:0;mso-height-relative:margin;v-text-anchor:top" o:gfxdata="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" filled="f" strokecolor="#548dd4 [1951]" strokeweight=".5pt">
+              <v:shape id="Text Box 4" o:spid="_x0000_s1026" type="#_x0000_t202" style="position:absolute;left:0;text-align:left;margin-left:-10.35pt;margin-top:728.35pt;width:544.15pt;height:74.5pt;z-index:251673600;visibility:visible;mso-wrap-style:square;mso-height-percent:0;mso-wrap-distance-left:9pt;mso-wrap-distance-top:0;mso-wrap-distance-right:9pt;mso-wrap-distance-bottom:0;mso-position-horizontal:absolute;mso-position-horizontal-relative:margin;mso-position-vertical:absolute;mso-position-vertical-relative:page;mso-height-percent:0;mso-height-relative:margin;v-text-anchor:top" o:gfxdata="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" filled="f" strokecolor="#548dd4 [1951]" strokeweight=".5pt">
                 <v:stroke dashstyle="dash"/>
                 <v:textbox>
                   <w:txbxContent>
@@ -842,7 +842,6 @@
       <w:pPr>
         <w:pStyle w:val="Solution"/>
         <w:rPr>
-          <w:rFonts w:hint="cs"/>
           <w:rtl/>
         </w:rPr>
       </w:pPr>
@@ -4128,6 +4127,7 @@
       </w:pPr>
       <w:r>
         <w:rPr>
+          <w:noProof/>
           <w:rtl/>
         </w:rPr>
         <mc:AlternateContent>
@@ -4615,15 +4615,11 @@
           </mc:Choice>
           <mc:Fallback>
             <w:pict>
-              <v:group w14:anchorId="73DC3BEF" id="Group 7" o:spid="_x0000_s1027" style="position:absolute;left:0;text-align:left;margin-left:25.05pt;margin-top:6.4pt;width:184.45pt;height:224.25pt;z-index:251676672;mso-width-relative:margin" coordorigin="8953" coordsize="23425,28479" o:gfxdata="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">
+              <v:group w14:anchorId="73DC3BEF" id="Group 7" o:spid="_x0000_s1027" style="position:absolute;left:0;text-align:left;margin-left:25.05pt;margin-top:6.4pt;width:184.45pt;height:224.25pt;z-index:251676672;mso-width-relative:margin" coordorigin="8953" coordsize="23425,28479" o:gfxdata="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">
                 <v:rect id="Rectangle 8" o:spid="_x0000_s1028" style="position:absolute;left:11366;top:2286;width:17996;height:24917;visibility:visible;mso-wrap-style:square;v-text-anchor:middle" o:gfxdata="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" stroked="f" strokeweight="2pt">
                   <v:fill r:id="rId13" o:title="" recolor="t" rotate="t" type="frame"/>
                 </v:rect>
                 <v:group id="Group 9" o:spid="_x0000_s1029" style="position:absolute;left:8953;width:23425;height:28479" coordsize="23425,28479" o:gfxdata="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">
-                  <v:shapetype id="_x0000_t202" coordsize="21600,21600" o:spt="202" path="m,l,21600r21600,l21600,xe">
-                    <v:stroke joinstyle="miter"/>
-                    <v:path gradientshapeok="t" o:connecttype="rect"/>
-                  </v:shapetype>
                   <v:shape id="Text Box 10" o:spid="_x0000_s1030" type="#_x0000_t202" style="position:absolute;width:23425;height:28479;visibility:visible;mso-wrap-style:square;v-text-anchor:top" o:gfxdata="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" filled="f" strokeweight="1pt">
                     <v:textbox>
                       <w:txbxContent>
@@ -4920,6 +4916,7 @@
       </w:pPr>
       <w:r>
         <w:rPr>
+          <w:noProof/>
           <w:rtl/>
         </w:rPr>
         <mc:AlternateContent>
@@ -5001,7 +4998,7 @@
           <v:shape id="_x0000_s1027" type="#_x0000_t75" style="position:absolute;left:0;text-align:left;margin-left:115.65pt;margin-top:7.45pt;width:476.9pt;height:165.35pt;z-index:251675648;mso-position-horizontal-relative:text;mso-position-vertical-relative:text">
             <v:imagedata r:id="rId14" o:title=""/>
           </v:shape>
-          <o:OLEObject Type="Embed" ProgID="Word.Document.12" ShapeID="_x0000_s1027" DrawAspect="Content" ObjectID="_1613711900" r:id="rId15">
+          <o:OLEObject Type="Embed" ProgID="Word.Document.12" ShapeID="_x0000_s1027" DrawAspect="Content" ObjectID="_1614247375" r:id="rId15">
             <o:FieldCodes>\s</o:FieldCodes>
           </o:OLEObject>
         </w:object>
@@ -5224,7 +5221,6 @@
       <w:pPr>
         <w:pStyle w:val="Solution"/>
         <w:rPr>
-          <w:rFonts w:hint="cs"/>
           <w:rtl/>
         </w:rPr>
       </w:pPr>
@@ -6427,7 +6423,6 @@
       <w:pPr>
         <w:pStyle w:val="Solution"/>
         <w:rPr>
-          <w:rFonts w:hint="cs"/>
           <w:rtl/>
         </w:rPr>
       </w:pPr>
@@ -6497,131 +6492,1233 @@
           <w:lang w:bidi="fa-IR"/>
         </w:rPr>
       </w:pPr>
+      <w:r>
+        <w:rPr>
+          <w:rFonts w:hint="cs"/>
+          <w:rtl/>
+          <w:lang w:bidi="fa-IR"/>
+        </w:rPr>
+        <w:lastRenderedPageBreak/>
+        <w:t xml:space="preserve">سوال ۸: بانک محمد و </w:t>
+      </w:r>
+      <w:r>
+        <w:rPr>
+          <w:rStyle w:val="Style1Char"/>
+          <w:rFonts w:hint="cs"/>
+          <w:rtl/>
+        </w:rPr>
+        <w:t>شرکا</w:t>
+      </w:r>
+      <w:r>
+        <w:rPr>
+          <w:rFonts w:hint="cs"/>
+          <w:rtl/>
+          <w:lang w:bidi="fa-IR"/>
+        </w:rPr>
+        <w:t xml:space="preserve"> یک سرور با آدرس آی پی </w:t>
+      </w:r>
+      <w:r>
+        <w:rPr>
+          <w:lang w:bidi="fa-IR"/>
+        </w:rPr>
+        <w:t>1.2.2.4</w:t>
+      </w:r>
+      <w:r>
+        <w:rPr>
+          <w:rFonts w:hint="cs"/>
+          <w:rtl/>
+          <w:lang w:bidi="fa-IR"/>
+        </w:rPr>
+        <w:t xml:space="preserve"> برای پاسخ دادن به تقاضاهای </w:t>
+      </w:r>
+      <w:r>
+        <w:rPr>
+          <w:lang w:bidi="fa-IR"/>
+        </w:rPr>
+        <w:t>ATM</w:t>
+      </w:r>
+      <w:r>
+        <w:rPr>
+          <w:rFonts w:hint="cs"/>
+          <w:rtl/>
+          <w:lang w:bidi="fa-IR"/>
+        </w:rPr>
+        <w:t>ها در نظر گرفته است</w:t>
+      </w:r>
+      <w:r>
+        <w:rPr>
+          <w:rFonts w:hint="cs"/>
+          <w:rtl/>
+          <w:lang w:bidi="fa-IR"/>
+        </w:rPr>
+        <w:t xml:space="preserve"> (به این سرور سوئیچ کارت می‌گویند.) این بانک ۱۰۰۰ </w:t>
+      </w:r>
+      <w:r>
+        <w:rPr>
+          <w:rStyle w:val="Style22Char"/>
+        </w:rPr>
+        <w:t>ATM</w:t>
+      </w:r>
+      <w:r>
+        <w:rPr>
+          <w:rFonts w:hint="cs"/>
+          <w:rtl/>
+          <w:lang w:bidi="fa-IR"/>
+        </w:rPr>
+        <w:t xml:space="preserve"> استقرار یافته دارد که با این آدرس آی پی کار می‌کنند. اگر این بانک به جای آدرس آی پی از </w:t>
+      </w:r>
+      <w:r>
+        <w:rPr>
+          <w:lang w:bidi="fa-IR"/>
+        </w:rPr>
+        <w:t>DNS</w:t>
+      </w:r>
+      <w:r>
+        <w:rPr>
+          <w:rFonts w:hint="cs"/>
+          <w:rtl/>
+          <w:lang w:bidi="fa-IR"/>
+        </w:rPr>
+        <w:t xml:space="preserve"> برای </w:t>
+      </w:r>
+      <w:r>
+        <w:rPr>
+          <w:lang w:bidi="fa-IR"/>
+        </w:rPr>
+        <w:t>ATM</w:t>
+      </w:r>
+      <w:r>
+        <w:rPr>
+          <w:rFonts w:hint="cs"/>
+          <w:rtl/>
+          <w:lang w:bidi="fa-IR"/>
+        </w:rPr>
+        <w:t>های خود استفاده می‌کرد چه مزایا و معایبی در این روش خواهد یافت؟</w:t>
+      </w:r>
+    </w:p>
+    <w:p>
+      <w:pPr>
+        <w:pStyle w:val="Solution"/>
+        <w:rPr>
+          <w:rtl/>
+        </w:rPr>
+      </w:pPr>
+      <w:r>
+        <w:rPr>
+          <w:rFonts w:hint="cs"/>
+          <w:rtl/>
+        </w:rPr>
+        <w:t xml:space="preserve">استفاده از </w:t>
+      </w:r>
+      <w:r>
+        <w:t>DNS</w:t>
+      </w:r>
+      <w:r>
+        <w:rPr>
+          <w:rFonts w:hint="cs"/>
+          <w:rtl/>
+        </w:rPr>
+        <w:t xml:space="preserve"> نیاز دارد که بانک </w:t>
+      </w:r>
+      <w:r>
+        <w:t>DNS</w:t>
+      </w:r>
+      <w:r>
+        <w:rPr>
+          <w:rFonts w:hint="cs"/>
+          <w:rtl/>
+        </w:rPr>
+        <w:t xml:space="preserve">ای برای </w:t>
+      </w:r>
+      <w:r>
+        <w:rPr>
+          <w:rStyle w:val="Style4Char"/>
+          <w:rFonts w:hint="cs"/>
+          <w:rtl/>
+        </w:rPr>
+        <w:t>سامانه‌ی</w:t>
+      </w:r>
+      <w:r>
+        <w:rPr>
+          <w:rFonts w:hint="cs"/>
+          <w:rtl/>
+        </w:rPr>
+        <w:t xml:space="preserve"> کارت خود مستقر کند ولی این امر به او امکان می‌دهد بدون تغییر سیستم ۱۰۰۰ نود خود به سادگی سوئیچ کارت را تغییر داده یا در صورت نیاز توزیع بار انجام دهد.</w:t>
+      </w:r>
+    </w:p>
+    <w:p>
+      <w:pPr>
+        <w:pStyle w:val="Solution"/>
+        <w:rPr>
+          <w:rtl/>
+        </w:rPr>
+      </w:pPr>
+    </w:p>
+    <w:p>
+      <w:pPr>
+        <w:bidi w:val="0"/>
+        <w:spacing w:after="0" w:line="240" w:lineRule="auto"/>
+        <w:rPr>
+          <w:rtl/>
+          <w:lang w:bidi="fa-IR"/>
+        </w:rPr>
+      </w:pPr>
+      <w:r>
+        <w:rPr>
+          <w:rtl/>
+        </w:rPr>
+        <w:br w:type="page"/>
+      </w:r>
+    </w:p>
+    <w:p>
+      <w:pPr>
+        <w:pStyle w:val="Style22"/>
+        <w:rPr>
+          <w:rFonts w:eastAsia="Times New Roman" w:cs="Times New Roman"/>
+          <w:sz w:val="24"/>
+          <w:szCs w:val="24"/>
+        </w:rPr>
+      </w:pPr>
+      <w:r>
+        <w:rPr>
+          <w:rFonts w:hint="cs"/>
+          <w:rtl/>
+        </w:rPr>
+        <w:lastRenderedPageBreak/>
+        <w:t xml:space="preserve">سوال 9: </w:t>
+      </w:r>
+      <w:r>
+        <w:rPr>
+          <w:rtl/>
+        </w:rPr>
+        <w:t>جاهای خالی را با کلمات مناسب پر کنید.</w:t>
+      </w:r>
+    </w:p>
+    <w:p>
+      <w:pPr>
+        <w:pStyle w:val="Style22"/>
+        <w:numPr>
+          <w:ilvl w:val="0"/>
+          <w:numId w:val="36"/>
+        </w:numPr>
+        <w:rPr>
+          <w:rFonts w:eastAsia="Times New Roman"/>
+        </w:rPr>
+      </w:pPr>
+      <w:r>
+        <w:rPr>
+          <w:rFonts w:eastAsia="Times New Roman"/>
+          <w:rtl/>
+        </w:rPr>
+        <w:t>به زمانی که طول می‌کشد تا همه‌ی بیت‌های یک بسته به لینک ارتباطی وارد شوند تاخیر _____ می‌گویند.</w:t>
+      </w:r>
+    </w:p>
+    <w:p>
+      <w:pPr>
+        <w:pStyle w:val="Style22"/>
+        <w:numPr>
+          <w:ilvl w:val="0"/>
+          <w:numId w:val="36"/>
+        </w:numPr>
+        <w:rPr>
+          <w:rFonts w:eastAsia="Times New Roman"/>
+          <w:rtl/>
+        </w:rPr>
+      </w:pPr>
+      <w:r>
+        <w:rPr>
+          <w:rFonts w:eastAsia="Times New Roman"/>
+          <w:rtl/>
+        </w:rPr>
+        <w:t>به زمانی که طول می‌کشد تا یک بیت از یک سر لینک ارتباطی به سر دیگر منتقل شود تاخیر _____ می‌گویند.</w:t>
+      </w:r>
+    </w:p>
+    <w:p>
+      <w:pPr>
+        <w:pStyle w:val="Style22"/>
+        <w:numPr>
+          <w:ilvl w:val="0"/>
+          <w:numId w:val="36"/>
+        </w:numPr>
+        <w:rPr>
+          <w:rFonts w:eastAsia="Times New Roman"/>
+          <w:rtl/>
+        </w:rPr>
+      </w:pPr>
+      <w:r>
+        <w:rPr>
+          <w:rFonts w:eastAsia="Times New Roman"/>
+          <w:rtl/>
+        </w:rPr>
+        <w:t xml:space="preserve">به مجموع تاخیرهای انتقال، انتشار، صف و پردازش در یک مسیریاب و برای یک بسته </w:t>
+      </w:r>
+      <w:r>
+        <w:rPr>
+          <w:rFonts w:ascii="Cambria" w:eastAsia="Times New Roman" w:hAnsi="Cambria" w:cs="Cambria" w:hint="cs"/>
+          <w:rtl/>
+        </w:rPr>
+        <w:t> </w:t>
+      </w:r>
+      <w:r>
+        <w:rPr>
+          <w:rFonts w:eastAsia="Times New Roman" w:hint="cs"/>
+          <w:rtl/>
+        </w:rPr>
+        <w:t>تاخیر</w:t>
+      </w:r>
+      <w:r>
+        <w:rPr>
+          <w:rFonts w:eastAsia="Times New Roman"/>
+          <w:rtl/>
+        </w:rPr>
+        <w:t xml:space="preserve"> _____ </w:t>
+      </w:r>
+      <w:r>
+        <w:rPr>
+          <w:rFonts w:eastAsia="Times New Roman" w:hint="cs"/>
+          <w:rtl/>
+        </w:rPr>
+        <w:t>می‌گویند</w:t>
+      </w:r>
+      <w:r>
+        <w:rPr>
+          <w:rFonts w:eastAsia="Times New Roman"/>
+          <w:rtl/>
+        </w:rPr>
+        <w:t>.</w:t>
+      </w:r>
+    </w:p>
+    <w:p>
+      <w:pPr>
+        <w:pStyle w:val="Style22"/>
+        <w:numPr>
+          <w:ilvl w:val="0"/>
+          <w:numId w:val="36"/>
+        </w:numPr>
+        <w:rPr>
+          <w:rFonts w:eastAsia="Times New Roman"/>
+          <w:rtl/>
+        </w:rPr>
+      </w:pPr>
+      <w:r>
+        <w:rPr>
+          <w:rFonts w:eastAsia="Times New Roman"/>
+          <w:rtl/>
+        </w:rPr>
+        <w:t>تاخیر انتها به انتها به زمان ارسال تعداد _____ بسته از مبدا به مقصد است.</w:t>
+      </w:r>
+    </w:p>
+    <w:p>
+      <w:pPr>
+        <w:pStyle w:val="Style22"/>
+        <w:numPr>
+          <w:ilvl w:val="0"/>
+          <w:numId w:val="36"/>
+        </w:numPr>
+        <w:rPr>
+          <w:rFonts w:eastAsia="Times New Roman"/>
+          <w:rtl/>
+        </w:rPr>
+      </w:pPr>
+      <w:r>
+        <w:rPr>
+          <w:rFonts w:eastAsia="Times New Roman"/>
+          <w:rtl/>
+        </w:rPr>
+        <w:t>به بسته‌های اطلاعات لایه کاربرد _____ می‌گویند.</w:t>
+      </w:r>
+    </w:p>
+    <w:p>
+      <w:pPr>
+        <w:pStyle w:val="Style22"/>
+        <w:numPr>
+          <w:ilvl w:val="0"/>
+          <w:numId w:val="36"/>
+        </w:numPr>
+        <w:rPr>
+          <w:rFonts w:eastAsia="Times New Roman"/>
+          <w:rtl/>
+        </w:rPr>
+      </w:pPr>
+      <w:r>
+        <w:rPr>
+          <w:rFonts w:eastAsia="Times New Roman"/>
+          <w:rtl/>
+        </w:rPr>
+        <w:t>به بسته‌های اطلاعات لایه انتقال _____ می‌گویند.</w:t>
+      </w:r>
+    </w:p>
+    <w:p>
+      <w:pPr>
+        <w:pStyle w:val="Style22"/>
+        <w:numPr>
+          <w:ilvl w:val="0"/>
+          <w:numId w:val="36"/>
+        </w:numPr>
+        <w:rPr>
+          <w:rFonts w:eastAsia="Times New Roman"/>
+          <w:rtl/>
+        </w:rPr>
+      </w:pPr>
+      <w:r>
+        <w:rPr>
+          <w:rFonts w:eastAsia="Times New Roman"/>
+          <w:rtl/>
+        </w:rPr>
+        <w:t xml:space="preserve">پروتکل </w:t>
+      </w:r>
+      <w:r>
+        <w:rPr>
+          <w:rFonts w:eastAsia="Times New Roman"/>
+        </w:rPr>
+        <w:t>HTTP</w:t>
+      </w:r>
+      <w:r>
+        <w:rPr>
+          <w:rFonts w:eastAsia="Times New Roman"/>
+          <w:rtl/>
+        </w:rPr>
+        <w:t xml:space="preserve"> از پروتکل _____ به عنوان پروتکل لایه انتقال استفاده می‌کند.</w:t>
+      </w:r>
+    </w:p>
+    <w:p>
+      <w:pPr>
+        <w:pStyle w:val="Style22"/>
+        <w:numPr>
+          <w:ilvl w:val="0"/>
+          <w:numId w:val="36"/>
+        </w:numPr>
+        <w:rPr>
+          <w:rFonts w:eastAsia="Times New Roman"/>
+          <w:rtl/>
+        </w:rPr>
+      </w:pPr>
+      <w:r>
+        <w:rPr>
+          <w:rFonts w:eastAsia="Times New Roman"/>
+          <w:rtl/>
+        </w:rPr>
+        <w:t xml:space="preserve">پروتکل _____ یک ارتباط اتصال‌گرا و پروتکل </w:t>
+      </w:r>
+      <w:r>
+        <w:rPr>
+          <w:rFonts w:eastAsia="Times New Roman"/>
+        </w:rPr>
+        <w:t>UDP</w:t>
+      </w:r>
+      <w:r>
+        <w:rPr>
+          <w:rFonts w:eastAsia="Times New Roman"/>
+          <w:rtl/>
+        </w:rPr>
+        <w:t xml:space="preserve"> یک سرویس _____ ارائه می‌دهد.</w:t>
+      </w:r>
+    </w:p>
+    <w:p>
+      <w:pPr>
+        <w:pStyle w:val="Style22"/>
+        <w:numPr>
+          <w:ilvl w:val="0"/>
+          <w:numId w:val="36"/>
+        </w:numPr>
+        <w:rPr>
+          <w:rFonts w:eastAsia="Times New Roman"/>
+          <w:rtl/>
+        </w:rPr>
+      </w:pPr>
+      <w:r>
+        <w:rPr>
+          <w:rFonts w:eastAsia="Times New Roman"/>
+          <w:rtl/>
+        </w:rPr>
+        <w:t>دو معماری شاخص طراحی برنامه‌های کاربردی معماری‌های _____ و _____ هستند.</w:t>
+      </w:r>
+    </w:p>
+    <w:p>
+      <w:pPr>
+        <w:pStyle w:val="Style22"/>
+        <w:numPr>
+          <w:ilvl w:val="0"/>
+          <w:numId w:val="36"/>
+        </w:numPr>
+        <w:rPr>
+          <w:rFonts w:eastAsia="Times New Roman"/>
+          <w:rtl/>
+        </w:rPr>
+      </w:pPr>
+      <w:r>
+        <w:rPr>
+          <w:rFonts w:eastAsia="Times New Roman"/>
+          <w:rtl/>
+        </w:rPr>
+        <w:t>یک برنامه از طریق یک واسط نرم‌افزاری با نام _____ اطلاعات ارسال و دریافت می‌کند.</w:t>
+      </w:r>
+    </w:p>
+    <w:p>
+      <w:pPr>
+        <w:bidi w:val="0"/>
+        <w:spacing w:after="240" w:line="240" w:lineRule="auto"/>
+        <w:rPr>
+          <w:rFonts w:eastAsia="Times New Roman" w:cs="Times New Roman"/>
+          <w:sz w:val="24"/>
+          <w:szCs w:val="24"/>
+          <w:rtl/>
+        </w:rPr>
+      </w:pPr>
+      <w:r>
+        <w:rPr>
+          <w:rFonts w:eastAsia="Times New Roman" w:cs="Times New Roman"/>
+          <w:sz w:val="24"/>
+          <w:szCs w:val="24"/>
+        </w:rPr>
+        <w:br/>
+      </w:r>
+    </w:p>
+    <w:p>
+      <w:pPr>
+        <w:pStyle w:val="Style4"/>
+        <w:numPr>
+          <w:ilvl w:val="0"/>
+          <w:numId w:val="37"/>
+        </w:numPr>
+      </w:pPr>
+      <w:r>
+        <w:rPr>
+          <w:rtl/>
+        </w:rPr>
+        <w:t>ارسال (</w:t>
+      </w:r>
+      <w:r>
+        <w:t>transmission</w:t>
+      </w:r>
+      <w:r>
+        <w:rPr>
+          <w:rtl/>
+        </w:rPr>
+        <w:t>)</w:t>
+      </w:r>
+    </w:p>
+    <w:p>
+      <w:pPr>
+        <w:pStyle w:val="Style4"/>
+        <w:numPr>
+          <w:ilvl w:val="0"/>
+          <w:numId w:val="37"/>
+        </w:numPr>
+        <w:rPr>
+          <w:rtl/>
+        </w:rPr>
+      </w:pPr>
+      <w:r>
+        <w:rPr>
+          <w:rtl/>
+        </w:rPr>
+        <w:t>انتشار (</w:t>
+      </w:r>
+      <w:r>
+        <w:t>propagation</w:t>
+      </w:r>
+      <w:r>
+        <w:rPr>
+          <w:rtl/>
+        </w:rPr>
+        <w:t>)</w:t>
+      </w:r>
+    </w:p>
+    <w:p>
+      <w:pPr>
+        <w:pStyle w:val="Style4"/>
+        <w:numPr>
+          <w:ilvl w:val="0"/>
+          <w:numId w:val="37"/>
+        </w:numPr>
+        <w:rPr>
+          <w:rtl/>
+        </w:rPr>
+      </w:pPr>
+      <w:r>
+        <w:rPr>
+          <w:rtl/>
+        </w:rPr>
+        <w:t>تاخیره گره‌ای (</w:t>
+      </w:r>
+      <w:r>
+        <w:t>nodal</w:t>
+      </w:r>
+      <w:r>
+        <w:rPr>
+          <w:rtl/>
+        </w:rPr>
+        <w:t>)</w:t>
+      </w:r>
+    </w:p>
+    <w:p>
+      <w:pPr>
+        <w:pStyle w:val="Style4"/>
+        <w:numPr>
+          <w:ilvl w:val="0"/>
+          <w:numId w:val="37"/>
+        </w:numPr>
+        <w:rPr>
+          <w:rtl/>
+        </w:rPr>
+      </w:pPr>
+      <w:r>
+        <w:rPr>
+          <w:rtl/>
+        </w:rPr>
+        <w:t>یک</w:t>
+      </w:r>
+    </w:p>
+    <w:p>
+      <w:pPr>
+        <w:pStyle w:val="Style4"/>
+        <w:numPr>
+          <w:ilvl w:val="0"/>
+          <w:numId w:val="37"/>
+        </w:numPr>
+        <w:rPr>
+          <w:rtl/>
+        </w:rPr>
+      </w:pPr>
+      <w:r>
+        <w:rPr>
+          <w:rtl/>
+        </w:rPr>
+        <w:t>پیام (</w:t>
+      </w:r>
+      <w:r>
+        <w:t>message</w:t>
+      </w:r>
+      <w:r>
+        <w:rPr>
+          <w:rtl/>
+        </w:rPr>
+        <w:t>)</w:t>
+      </w:r>
+    </w:p>
+    <w:p>
+      <w:pPr>
+        <w:pStyle w:val="Style4"/>
+        <w:numPr>
+          <w:ilvl w:val="0"/>
+          <w:numId w:val="37"/>
+        </w:numPr>
+        <w:rPr>
+          <w:rtl/>
+        </w:rPr>
+      </w:pPr>
+      <w:r>
+        <w:rPr>
+          <w:rtl/>
+        </w:rPr>
+        <w:t>سگمنت</w:t>
+      </w:r>
+    </w:p>
+    <w:p>
+      <w:pPr>
+        <w:pStyle w:val="Style4"/>
+        <w:numPr>
+          <w:ilvl w:val="0"/>
+          <w:numId w:val="37"/>
+        </w:numPr>
+        <w:rPr>
+          <w:rtl/>
+        </w:rPr>
+      </w:pPr>
+      <w:r>
+        <w:t>TCP</w:t>
+      </w:r>
+    </w:p>
+    <w:p>
+      <w:pPr>
+        <w:pStyle w:val="Style4"/>
+        <w:numPr>
+          <w:ilvl w:val="0"/>
+          <w:numId w:val="37"/>
+        </w:numPr>
+        <w:rPr>
+          <w:rtl/>
+        </w:rPr>
+      </w:pPr>
+      <w:r>
+        <w:t>TCP</w:t>
+      </w:r>
+      <w:r>
+        <w:rPr>
+          <w:rtl/>
+        </w:rPr>
+        <w:t>, بدون اتصال</w:t>
+      </w:r>
+    </w:p>
+    <w:p>
+      <w:pPr>
+        <w:pStyle w:val="Style4"/>
+        <w:numPr>
+          <w:ilvl w:val="0"/>
+          <w:numId w:val="37"/>
+        </w:numPr>
+        <w:rPr>
+          <w:rtl/>
+        </w:rPr>
+      </w:pPr>
+      <w:r>
+        <w:t>P2P - client server</w:t>
+      </w:r>
+    </w:p>
+    <w:p>
+      <w:pPr>
+        <w:pStyle w:val="Style4"/>
+        <w:numPr>
+          <w:ilvl w:val="0"/>
+          <w:numId w:val="37"/>
+        </w:numPr>
+        <w:rPr>
+          <w:rtl/>
+        </w:rPr>
+      </w:pPr>
+      <w:r>
+        <w:rPr>
+          <w:rtl/>
+        </w:rPr>
+        <w:t>سوکت</w:t>
+      </w:r>
+    </w:p>
+    <w:p>
+      <w:pPr>
+        <w:bidi w:val="0"/>
+        <w:spacing w:after="0" w:line="240" w:lineRule="auto"/>
+        <w:rPr>
+          <w:color w:val="8DB3E2" w:themeColor="text2" w:themeTint="66"/>
+          <w:rtl/>
+          <w:lang w:bidi="fa-IR"/>
+        </w:rPr>
+      </w:pPr>
+      <w:r>
+        <w:rPr>
+          <w:rtl/>
+        </w:rPr>
+        <w:br w:type="page"/>
+      </w:r>
+    </w:p>
+    <w:p>
+      <w:pPr>
+        <w:pStyle w:val="Style22"/>
+      </w:pPr>
+      <w:r>
+        <w:rPr>
+          <w:rFonts w:hint="cs"/>
+          <w:rtl/>
+        </w:rPr>
+        <w:lastRenderedPageBreak/>
+        <w:t xml:space="preserve">سوال 10: </w:t>
+      </w:r>
+      <w:r>
+        <w:rPr>
+          <w:rtl/>
+        </w:rPr>
+        <w:t>مفاهیم زیر را تعریف کنید.</w:t>
+      </w:r>
+    </w:p>
+    <w:p>
+      <w:pPr>
+        <w:pStyle w:val="Style22"/>
+        <w:bidi w:val="0"/>
+        <w:rPr>
+          <w:rFonts w:eastAsia="Times New Roman" w:cs="Times New Roman"/>
+          <w:sz w:val="24"/>
+          <w:szCs w:val="24"/>
+          <w:rtl/>
+        </w:rPr>
+      </w:pPr>
+    </w:p>
+    <w:p>
+      <w:pPr>
+        <w:pStyle w:val="Style22"/>
+        <w:rPr>
+          <w:rStyle w:val="Style4Char"/>
+        </w:rPr>
+      </w:pPr>
+      <w:r>
+        <w:rPr>
+          <w:rFonts w:eastAsia="Times New Roman"/>
+        </w:rPr>
+        <w:t>PDU</w:t>
+      </w:r>
+      <w:r>
+        <w:rPr>
+          <w:rStyle w:val="Style4Char"/>
+          <w:rtl/>
+        </w:rPr>
+        <w:t xml:space="preserve">: به اطلاعاتی که بین دو لایه متناظر در دو کامپیوتر رد و بدل می‌شوند </w:t>
+      </w:r>
+      <w:r>
+        <w:rPr>
+          <w:rStyle w:val="Style4Char"/>
+        </w:rPr>
+        <w:t>PDU</w:t>
+      </w:r>
+      <w:r>
+        <w:rPr>
+          <w:rStyle w:val="Style4Char"/>
+          <w:rtl/>
+        </w:rPr>
+        <w:t xml:space="preserve"> می‌گویند. دقت کنید که </w:t>
+      </w:r>
+      <w:r>
+        <w:rPr>
+          <w:rStyle w:val="Style4Char"/>
+        </w:rPr>
+        <w:t>PDU</w:t>
+      </w:r>
+      <w:r>
+        <w:rPr>
+          <w:rStyle w:val="Style4Char"/>
+          <w:rtl/>
+        </w:rPr>
+        <w:t xml:space="preserve"> شامل هدر لایه فعلی و داده‌هایی است که از لایه بالاتر آمده است.</w:t>
+      </w:r>
+    </w:p>
+    <w:p>
+      <w:pPr>
+        <w:pStyle w:val="Style22"/>
+        <w:rPr>
+          <w:rFonts w:eastAsia="Times New Roman" w:cs="Times New Roman"/>
+          <w:sz w:val="24"/>
+          <w:szCs w:val="24"/>
+          <w:rtl/>
+        </w:rPr>
+      </w:pPr>
+      <w:r>
+        <w:rPr>
+          <w:rFonts w:eastAsia="Times New Roman"/>
+        </w:rPr>
+        <w:t>SDU</w:t>
+      </w:r>
+      <w:r>
+        <w:rPr>
+          <w:rFonts w:eastAsia="Times New Roman"/>
+          <w:rtl/>
+        </w:rPr>
+        <w:t>:</w:t>
+      </w:r>
+      <w:r>
+        <w:rPr>
+          <w:rFonts w:eastAsia="Times New Roman"/>
+          <w:color w:val="4A86E8"/>
+          <w:rtl/>
+        </w:rPr>
+        <w:t xml:space="preserve"> </w:t>
+      </w:r>
+      <w:r>
+        <w:rPr>
+          <w:rStyle w:val="Style4Char"/>
+          <w:rtl/>
+        </w:rPr>
+        <w:t xml:space="preserve">در مدل لایه‌ای به اطلاعاتی که از لایه بالاتر به لایه پایین‌تر منتقل می‌شوند </w:t>
+      </w:r>
+      <w:r>
+        <w:rPr>
+          <w:rStyle w:val="Style4Char"/>
+        </w:rPr>
+        <w:t>SDU</w:t>
+      </w:r>
+      <w:r>
+        <w:rPr>
+          <w:rStyle w:val="Style4Char"/>
+          <w:rtl/>
+        </w:rPr>
+        <w:t xml:space="preserve"> می‌گویند.</w:t>
+      </w:r>
+    </w:p>
+    <w:p>
+      <w:pPr>
+        <w:pStyle w:val="Style22"/>
+        <w:rPr>
+          <w:rStyle w:val="Style4Char"/>
+          <w:rtl/>
+        </w:rPr>
+      </w:pPr>
+      <w:r>
+        <w:rPr>
+          <w:rFonts w:eastAsia="Times New Roman"/>
+          <w:lang w:bidi="ar-SA"/>
+        </w:rPr>
+        <w:t>Encapsulation</w:t>
+      </w:r>
+      <w:r>
+        <w:rPr>
+          <w:rFonts w:eastAsia="Times New Roman" w:hint="cs"/>
+          <w:rtl/>
+          <w:lang w:bidi="ar-SA"/>
+        </w:rPr>
+        <w:t>:</w:t>
+      </w:r>
+      <w:r>
+        <w:rPr>
+          <w:rFonts w:eastAsia="Times New Roman" w:hint="cs"/>
+          <w:color w:val="4A86E8"/>
+          <w:rtl/>
+          <w:lang w:bidi="ar-SA"/>
+        </w:rPr>
+        <w:t xml:space="preserve"> </w:t>
+      </w:r>
+      <w:r>
+        <w:rPr>
+          <w:rStyle w:val="Style4Char"/>
+          <w:rFonts w:hint="cs"/>
+          <w:rtl/>
+        </w:rPr>
+        <w:t>ب</w:t>
+      </w:r>
+      <w:r>
+        <w:rPr>
+          <w:rStyle w:val="Style4Char"/>
+          <w:rtl/>
+        </w:rPr>
+        <w:t>ه روند اضافه کردن اطلاعات سرآمد (و اطلاعات پایانی) یک پروتکل به داده‌ای که از پروتکل لایه بالاتر آمده است</w:t>
+      </w:r>
+      <w:r>
+        <w:rPr>
+          <w:rStyle w:val="Style4Char"/>
+        </w:rPr>
+        <w:t xml:space="preserve"> encapsulation </w:t>
+      </w:r>
+      <w:r>
+        <w:rPr>
+          <w:rStyle w:val="Style4Char"/>
+          <w:rtl/>
+        </w:rPr>
+        <w:t>می‌گویند</w:t>
+      </w:r>
+      <w:r>
+        <w:rPr>
+          <w:rStyle w:val="Style4Char"/>
+        </w:rPr>
+        <w:t>.</w:t>
+      </w:r>
+    </w:p>
+    <w:p>
+      <w:pPr>
+        <w:pStyle w:val="Style22"/>
+        <w:rPr>
+          <w:rStyle w:val="Style4Char"/>
+          <w:rtl/>
+        </w:rPr>
+      </w:pPr>
+    </w:p>
+    <w:p>
+      <w:pPr>
+        <w:pStyle w:val="Style22"/>
+        <w:rPr>
+          <w:rStyle w:val="Style4Char"/>
+          <w:rtl/>
+        </w:rPr>
+      </w:pPr>
+    </w:p>
+    <w:p>
+      <w:pPr>
+        <w:pStyle w:val="Style22"/>
+        <w:rPr>
+          <w:rStyle w:val="Style4Char"/>
+          <w:rtl/>
+        </w:rPr>
+      </w:pPr>
+    </w:p>
+    <w:p>
+      <w:pPr>
+        <w:pStyle w:val="Style22"/>
+        <w:rPr>
+          <w:rFonts w:eastAsia="Times New Roman" w:cs="Times New Roman"/>
+          <w:sz w:val="24"/>
+          <w:szCs w:val="24"/>
+          <w:rtl/>
+        </w:rPr>
+      </w:pPr>
+      <w:r>
+        <w:rPr>
+          <w:rFonts w:hint="cs"/>
+          <w:rtl/>
+        </w:rPr>
+        <w:t xml:space="preserve">سوال 11: </w:t>
+      </w:r>
+      <w:r>
+        <w:rPr>
+          <w:rtl/>
+        </w:rPr>
+        <w:t xml:space="preserve">فرض کنید بین کامپیوتر بین پویا و سجاد فقط یک مسیر وجود دارد و حداقل زمان ارسال یک بسته از پویا به سجاد </w:t>
+      </w:r>
+      <w:r>
+        <w:rPr>
+          <w:rFonts w:hint="cs"/>
+          <w:rtl/>
+        </w:rPr>
+        <w:t xml:space="preserve">250 میلی ثانیه </w:t>
+      </w:r>
+      <w:r>
+        <w:rPr>
+          <w:rtl/>
+        </w:rPr>
+        <w:t xml:space="preserve">است. پویا زمان ارسال بسته‌ها را به طور متوسط </w:t>
+      </w:r>
+      <w:r>
+        <w:rPr>
+          <w:rFonts w:hint="cs"/>
+          <w:rtl/>
+        </w:rPr>
+        <w:t>330 میلی ثانیه</w:t>
+      </w:r>
+      <w:r>
+        <w:rPr>
+          <w:rtl/>
+        </w:rPr>
+        <w:t xml:space="preserve"> به دست آورده است. اگر پویا با سرعت 70 بسته بر ثانیه به سجاد اطلاعات ارسال کند و هیچ کدام از اطلاعات </w:t>
+      </w:r>
+      <w:r>
+        <w:rPr>
+          <w:rFonts w:hint="cs"/>
+          <w:rtl/>
+        </w:rPr>
+        <w:t>از بین نروند،</w:t>
+      </w:r>
       <w:bookmarkStart w:id="1" w:name="_GoBack"/>
       <w:bookmarkEnd w:id="1"/>
       <w:r>
         <w:rPr>
-          <w:rFonts w:hint="cs"/>
-          <w:rtl/>
-          <w:lang w:bidi="fa-IR"/>
-        </w:rPr>
-        <w:lastRenderedPageBreak/>
-        <w:t xml:space="preserve">سوال ۸: بانک محمد و شرکا یک سرور با آدرس آی پی </w:t>
-      </w:r>
-      <w:r>
-        <w:rPr>
-          <w:lang w:bidi="fa-IR"/>
-        </w:rPr>
-        <w:t>1.2.2.4</w:t>
-      </w:r>
-      <w:r>
-        <w:rPr>
-          <w:rFonts w:hint="cs"/>
-          <w:rtl/>
-          <w:lang w:bidi="fa-IR"/>
-        </w:rPr>
-        <w:t xml:space="preserve"> برای پاسخ دادن به تقاضاهای </w:t>
-      </w:r>
-      <w:r>
-        <w:rPr>
-          <w:lang w:bidi="fa-IR"/>
-        </w:rPr>
-        <w:t>ATM</w:t>
-      </w:r>
-      <w:r>
-        <w:rPr>
-          <w:rFonts w:hint="cs"/>
-          <w:rtl/>
-          <w:lang w:bidi="fa-IR"/>
-        </w:rPr>
-        <w:t>ها در نظر گرفته است</w:t>
-      </w:r>
-      <w:r>
-        <w:rPr>
-          <w:rFonts w:hint="cs"/>
-          <w:rtl/>
-          <w:lang w:bidi="fa-IR"/>
-        </w:rPr>
-        <w:t xml:space="preserve"> (به این سرور سوئیچ کارت می‌گویند.) این بانک ۱۰۰۰ </w:t>
-      </w:r>
-      <w:r>
-        <w:rPr>
-          <w:lang w:bidi="fa-IR"/>
-        </w:rPr>
-        <w:t>ATM</w:t>
-      </w:r>
-      <w:r>
-        <w:rPr>
-          <w:rFonts w:hint="cs"/>
-          <w:rtl/>
-          <w:lang w:bidi="fa-IR"/>
-        </w:rPr>
-        <w:t xml:space="preserve"> استقرار یافته دارد که با این آدرس آی پی کار می‌کنند. اگر این بانک به جای آدرس آی پی از </w:t>
-      </w:r>
-      <w:r>
-        <w:rPr>
-          <w:lang w:bidi="fa-IR"/>
-        </w:rPr>
-        <w:t>DNS</w:t>
-      </w:r>
-      <w:r>
-        <w:rPr>
-          <w:rFonts w:hint="cs"/>
-          <w:rtl/>
-          <w:lang w:bidi="fa-IR"/>
-        </w:rPr>
-        <w:t xml:space="preserve"> برای </w:t>
-      </w:r>
-      <w:r>
-        <w:rPr>
-          <w:lang w:bidi="fa-IR"/>
-        </w:rPr>
-        <w:t>ATM</w:t>
-      </w:r>
-      <w:r>
-        <w:rPr>
-          <w:rFonts w:hint="cs"/>
-          <w:rtl/>
-          <w:lang w:bidi="fa-IR"/>
-        </w:rPr>
-        <w:t>های خود استفاده می‌کرد چه مزایا و معایبی در این روش خواهد یافت؟</w:t>
+          <w:rtl/>
+        </w:rPr>
+        <w:t xml:space="preserve"> متوسط </w:t>
+      </w:r>
+      <w:r>
+        <w:rPr>
+          <w:rFonts w:ascii="Cambria" w:hAnsi="Cambria" w:cs="Cambria" w:hint="cs"/>
+          <w:rtl/>
+        </w:rPr>
+        <w:t> </w:t>
+      </w:r>
+      <w:r>
+        <w:rPr>
+          <w:rFonts w:hint="cs"/>
+          <w:rtl/>
+        </w:rPr>
+        <w:t>تعداد</w:t>
+      </w:r>
+      <w:r>
+        <w:rPr>
+          <w:rtl/>
+        </w:rPr>
+        <w:t xml:space="preserve"> </w:t>
+      </w:r>
+      <w:r>
+        <w:rPr>
+          <w:rFonts w:hint="cs"/>
+          <w:rtl/>
+        </w:rPr>
+        <w:t>بسته‌هایی</w:t>
+      </w:r>
+      <w:r>
+        <w:rPr>
+          <w:rtl/>
+        </w:rPr>
+        <w:t xml:space="preserve"> </w:t>
+      </w:r>
+      <w:r>
+        <w:rPr>
+          <w:rFonts w:hint="cs"/>
+          <w:rtl/>
+        </w:rPr>
+        <w:t>که</w:t>
+      </w:r>
+      <w:r>
+        <w:rPr>
+          <w:rtl/>
+        </w:rPr>
+        <w:t xml:space="preserve"> </w:t>
+      </w:r>
+      <w:r>
+        <w:rPr>
+          <w:rFonts w:hint="cs"/>
+          <w:rtl/>
+        </w:rPr>
+        <w:t>در</w:t>
+      </w:r>
+      <w:r>
+        <w:rPr>
+          <w:rtl/>
+        </w:rPr>
+        <w:t xml:space="preserve"> </w:t>
+      </w:r>
+      <w:r>
+        <w:rPr>
+          <w:rFonts w:hint="cs"/>
+          <w:rtl/>
+        </w:rPr>
+        <w:t>این</w:t>
+      </w:r>
+      <w:r>
+        <w:rPr>
+          <w:rtl/>
+        </w:rPr>
+        <w:t xml:space="preserve"> </w:t>
+      </w:r>
+      <w:r>
+        <w:rPr>
+          <w:rFonts w:hint="cs"/>
+          <w:rtl/>
+        </w:rPr>
+        <w:t>ارسال</w:t>
+      </w:r>
+      <w:r>
+        <w:rPr>
+          <w:rtl/>
+        </w:rPr>
+        <w:t xml:space="preserve"> </w:t>
+      </w:r>
+      <w:r>
+        <w:rPr>
+          <w:rFonts w:hint="cs"/>
+          <w:rtl/>
+        </w:rPr>
+        <w:t>در</w:t>
+      </w:r>
+      <w:r>
+        <w:rPr>
+          <w:rtl/>
+        </w:rPr>
+        <w:t xml:space="preserve"> </w:t>
+      </w:r>
+      <w:r>
+        <w:rPr>
+          <w:rFonts w:hint="cs"/>
+          <w:rtl/>
+        </w:rPr>
+        <w:t>صف‌های</w:t>
+      </w:r>
+      <w:r>
+        <w:rPr>
+          <w:rtl/>
+        </w:rPr>
+        <w:t xml:space="preserve"> </w:t>
+      </w:r>
+      <w:r>
+        <w:rPr>
+          <w:rFonts w:hint="cs"/>
+          <w:rtl/>
+        </w:rPr>
+        <w:t>مسیرباب‌های</w:t>
+      </w:r>
+      <w:r>
+        <w:rPr>
+          <w:rtl/>
+        </w:rPr>
+        <w:t xml:space="preserve"> </w:t>
+      </w:r>
+      <w:r>
+        <w:rPr>
+          <w:rFonts w:hint="cs"/>
+          <w:rtl/>
+        </w:rPr>
+        <w:t>میانی</w:t>
+      </w:r>
+      <w:r>
+        <w:rPr>
+          <w:rtl/>
+        </w:rPr>
+        <w:t xml:space="preserve"> قرار می‌گیرند را به صورت تخمینی حساب کنید.</w:t>
       </w:r>
     </w:p>
     <w:p>
       <w:pPr>
-        <w:pStyle w:val="Solution"/>
-        <w:rPr>
-          <w:rFonts w:hint="cs"/>
-          <w:rtl/>
-        </w:rPr>
-      </w:pPr>
-      <w:r>
-        <w:rPr>
-          <w:rFonts w:hint="cs"/>
-          <w:rtl/>
-        </w:rPr>
-        <w:t xml:space="preserve">استفاده از </w:t>
-      </w:r>
-      <w:r>
-        <w:t>DNS</w:t>
-      </w:r>
-      <w:r>
-        <w:rPr>
-          <w:rFonts w:hint="cs"/>
-          <w:rtl/>
-        </w:rPr>
-        <w:t xml:space="preserve"> نیاز دارد که بانک </w:t>
-      </w:r>
-      <w:r>
-        <w:t>DNS</w:t>
-      </w:r>
-      <w:r>
-        <w:rPr>
-          <w:rFonts w:hint="cs"/>
-          <w:rtl/>
-        </w:rPr>
-        <w:t>ای برای سامانه‌ی کارت خود مستقر کند ولی این امر به او امکان می‌دهد بدون تغییر سیستم ۱۰۰۰ نود خود به سادگی سوئیچ کارت را تغییر داده یا در صورت نیاز توزیع بار انجام دهد.</w:t>
-      </w:r>
+        <w:pStyle w:val="Style22"/>
+        <w:rPr>
+          <w:rtl/>
+        </w:rPr>
+      </w:pPr>
+      <w:r>
+        <w:rPr>
+          <w:b/>
+          <w:bCs/>
+          <w:rtl/>
+        </w:rPr>
+        <w:t>راهنمایی</w:t>
+      </w:r>
+      <w:r>
+        <w:t xml:space="preserve">: </w:t>
+      </w:r>
+      <w:r>
+        <w:rPr>
+          <w:rtl/>
+        </w:rPr>
+        <w:t>در این مورد می‌توانید بین وجود تعداد مختلفی از مسیریاب‌ها در مسیر تفاوتی قائل نشوید</w:t>
+      </w:r>
+      <w:r>
+        <w:t>.</w:t>
+      </w:r>
+    </w:p>
+    <w:p>
+      <w:pPr>
+        <w:pStyle w:val="Style4"/>
+      </w:pPr>
+      <w:r>
+        <w:rPr>
+          <w:rtl/>
+        </w:rPr>
+        <w:t>تاخیر صف را می‌توانیم به این شکل به دست آوریم</w:t>
+      </w:r>
+      <w:r>
+        <w:t>:</w:t>
+      </w:r>
+    </w:p>
+    <w:p>
+      <w:pPr>
+        <w:pStyle w:val="Style4"/>
+        <w:rPr>
+          <w:rFonts w:eastAsia="Times New Roman" w:cs="Times New Roman"/>
+          <w:sz w:val="24"/>
+          <w:szCs w:val="24"/>
+        </w:rPr>
+      </w:pPr>
+      <m:oMathPara>
+        <m:oMath>
+          <m:r>
+            <w:rPr>
+              <w:rFonts w:ascii="Cambria Math" w:eastAsia="Times New Roman" w:hAnsi="Cambria Math" w:cs="Times New Roman"/>
+              <w:sz w:val="24"/>
+              <w:szCs w:val="24"/>
+            </w:rPr>
+            <m:t>330-250=80ms</m:t>
+          </m:r>
+        </m:oMath>
+      </m:oMathPara>
+    </w:p>
+    <w:p>
+      <w:pPr>
+        <w:pStyle w:val="Style4"/>
+      </w:pPr>
+      <w:r>
+        <w:rPr>
+          <w:rtl/>
+        </w:rPr>
+        <w:t>با توجه فرمول لیتل داریم:</w:t>
+      </w:r>
+    </w:p>
+    <w:p>
+      <w:pPr>
+        <w:pStyle w:val="Style4"/>
+        <w:rPr>
+          <w:rtl/>
+        </w:rPr>
+      </w:pPr>
+      <m:oMathPara>
+        <m:oMath>
+          <m:r>
+            <w:rPr>
+              <w:rFonts w:ascii="Cambria Math" w:hAnsi="Cambria Math"/>
+            </w:rPr>
+            <m:t>Q=80×70=5600</m:t>
+          </m:r>
+        </m:oMath>
+      </m:oMathPara>
     </w:p>
     <w:sectPr>
       <w:headerReference w:type="default" r:id="rId16"/>
@@ -7024,7 +8121,7 @@
                               <w:noProof/>
                               <w:rtl/>
                             </w:rPr>
-                            <w:t>5</w:t>
+                            <w:t>6</w:t>
                           </w:r>
                           <w:r>
                             <w:rPr>
@@ -7076,7 +8173,7 @@
                               <w:noProof/>
                               <w:rtl/>
                             </w:rPr>
-                            <w:t>5</w:t>
+                            <w:t>7</w:t>
                           </w:r>
                           <w:r>
                             <w:rPr>
@@ -7113,7 +8210,7 @@
               <v:stroke joinstyle="miter"/>
               <v:path gradientshapeok="t" o:connecttype="rect"/>
             </v:shapetype>
-            <v:shape id="Text Box 57" o:spid="_x0000_s1027" type="#_x0000_t202" style="position:absolute;left:0;text-align:left;margin-left:-5.4pt;margin-top:14.9pt;width:64.05pt;height:13.7pt;z-index:251659776;visibility:visible;mso-wrap-style:square;mso-width-percent:0;mso-height-percent:0;mso-wrap-distance-left:9pt;mso-wrap-distance-top:0;mso-wrap-distance-right:9pt;mso-wrap-distance-bottom:0;mso-position-horizontal:absolute;mso-position-horizontal-relative:text;mso-position-vertical:absolute;mso-position-vertical-relative:text;mso-width-percent:0;mso-height-percent:0;mso-width-relative:margin;mso-height-relative:margin;v-text-anchor:top" o:gfxdata="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" fillcolor="white [3201]" strokeweight=".5pt">
+            <v:shape id="Text Box 57" o:spid="_x0000_s1033" type="#_x0000_t202" style="position:absolute;left:0;text-align:left;margin-left:-5.4pt;margin-top:14.9pt;width:64.05pt;height:13.7pt;z-index:251659776;visibility:visible;mso-wrap-style:square;mso-width-percent:0;mso-height-percent:0;mso-wrap-distance-left:9pt;mso-wrap-distance-top:0;mso-wrap-distance-right:9pt;mso-wrap-distance-bottom:0;mso-position-horizontal:absolute;mso-position-horizontal-relative:text;mso-position-vertical:absolute;mso-position-vertical-relative:text;mso-width-percent:0;mso-height-percent:0;mso-width-relative:margin;mso-height-relative:margin;v-text-anchor:top" o:gfxdata="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" fillcolor="white [3201]" strokeweight=".5pt">
               <v:textbox inset="0,0,0,0">
                 <w:txbxContent>
                   <w:p>
@@ -7169,7 +8266,7 @@
                         <w:noProof/>
                         <w:rtl/>
                       </w:rPr>
-                      <w:t>5</w:t>
+                      <w:t>6</w:t>
                     </w:r>
                     <w:r>
                       <w:rPr>
@@ -7221,7 +8318,7 @@
                         <w:noProof/>
                         <w:rtl/>
                       </w:rPr>
-                      <w:t>5</w:t>
+                      <w:t>7</w:t>
                     </w:r>
                     <w:r>
                       <w:rPr>
@@ -7389,7 +8486,7 @@
               <v:stroke joinstyle="miter"/>
               <v:path gradientshapeok="t" o:connecttype="rect"/>
             </v:shapetype>
-            <v:shape id="Text Box 2" o:spid="_x0000_s1028" type="#_x0000_t202" style="position:absolute;left:0;text-align:left;margin-left:73.05pt;margin-top:8.15pt;width:52pt;height:48.5pt;z-index:251653632;visibility:visible;mso-wrap-style:square;mso-width-percent:0;mso-wrap-distance-left:9pt;mso-wrap-distance-top:0;mso-wrap-distance-right:9pt;mso-wrap-distance-bottom:0;mso-position-horizontal:absolute;mso-position-horizontal-relative:text;mso-position-vertical:absolute;mso-position-vertical-relative:text;mso-width-percent:0;mso-width-relative:margin;v-text-anchor:top" o:gfxdata="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" filled="f" stroked="f" strokeweight=".5pt">
+            <v:shape id="Text Box 2" o:spid="_x0000_s1034" type="#_x0000_t202" style="position:absolute;left:0;text-align:left;margin-left:73.05pt;margin-top:8.15pt;width:52pt;height:48.5pt;z-index:251653632;visibility:visible;mso-wrap-style:square;mso-width-percent:0;mso-wrap-distance-left:9pt;mso-wrap-distance-top:0;mso-wrap-distance-right:9pt;mso-wrap-distance-bottom:0;mso-position-horizontal:absolute;mso-position-horizontal-relative:text;mso-position-vertical:absolute;mso-position-vertical-relative:text;mso-width-percent:0;mso-width-relative:margin;v-text-anchor:top" o:gfxdata="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" filled="f" stroked="f" strokeweight=".5pt">
               <v:textbox>
                 <w:txbxContent>
                   <w:p>
@@ -8077,11 +9174,7 @@
         </mc:Choice>
         <mc:Fallback>
           <w:pict>
-            <v:shapetype w14:anchorId="059D856A" id="_x0000_t202" coordsize="21600,21600" o:spt="202" path="m,l,21600r21600,l21600,xe">
-              <v:stroke joinstyle="miter"/>
-              <v:path gradientshapeok="t" o:connecttype="rect"/>
-            </v:shapetype>
-            <v:shape id="Text Box 6" o:spid="_x0000_s1035" type="#_x0000_t202" style="position:absolute;left:0;text-align:left;margin-left:69.25pt;margin-top:1.45pt;width:74.25pt;height:117pt;z-index:251681280;visibility:visible;mso-wrap-style:square;mso-width-percent:0;mso-height-percent:0;mso-wrap-distance-left:9pt;mso-wrap-distance-top:0;mso-wrap-distance-right:9pt;mso-wrap-distance-bottom:0;mso-position-horizontal:absolute;mso-position-horizontal-relative:margin;mso-position-vertical:absolute;mso-position-vertical-relative:text;mso-width-percent:0;mso-height-percent:0;mso-width-relative:margin;mso-height-relative:margin;v-text-anchor:top" o:gfxdata="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" filled="f" stroked="f" strokeweight=".5pt">
+            <v:shape w14:anchorId="059D856A" id="Text Box 6" o:spid="_x0000_s1035" type="#_x0000_t202" style="position:absolute;left:0;text-align:left;margin-left:69.25pt;margin-top:1.45pt;width:74.25pt;height:117pt;z-index:251681280;visibility:visible;mso-wrap-style:square;mso-width-percent:0;mso-height-percent:0;mso-wrap-distance-left:9pt;mso-wrap-distance-top:0;mso-wrap-distance-right:9pt;mso-wrap-distance-bottom:0;mso-position-horizontal:absolute;mso-position-horizontal-relative:margin;mso-position-vertical:absolute;mso-position-vertical-relative:text;mso-width-percent:0;mso-height-percent:0;mso-width-relative:margin;mso-height-relative:margin;v-text-anchor:top" o:gfxdata="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" filled="f" stroked="f" strokeweight=".5pt">
               <v:textbox>
                 <w:txbxContent>
                   <w:tbl>
@@ -10067,7 +11160,7 @@
         </mc:Choice>
         <mc:Fallback>
           <w:pict>
-            <v:shape w14:anchorId="7257CCE4" id="Text Box 3" o:spid="_x0000_s1031" type="#_x0000_t202" style="position:absolute;left:0;text-align:left;margin-left:-12.05pt;margin-top:33.8pt;width:180.45pt;height:32.8pt;z-index:251679232;visibility:visible;mso-wrap-style:square;mso-width-percent:0;mso-height-percent:0;mso-wrap-distance-left:9pt;mso-wrap-distance-top:0;mso-wrap-distance-right:9pt;mso-wrap-distance-bottom:0;mso-position-horizontal:absolute;mso-position-horizontal-relative:text;mso-position-vertical:absolute;mso-position-vertical-relative:text;mso-width-percent:0;mso-height-percent:0;mso-width-relative:margin;mso-height-relative:margin;v-text-anchor:top" o:gfxdata="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" filled="f" stroked="f" strokeweight=".5pt">
+            <v:shape w14:anchorId="7257CCE4" id="Text Box 3" o:spid="_x0000_s1037" type="#_x0000_t202" style="position:absolute;left:0;text-align:left;margin-left:-12.05pt;margin-top:33.8pt;width:180.45pt;height:32.8pt;z-index:251679232;visibility:visible;mso-wrap-style:square;mso-width-percent:0;mso-height-percent:0;mso-wrap-distance-left:9pt;mso-wrap-distance-top:0;mso-wrap-distance-right:9pt;mso-wrap-distance-bottom:0;mso-position-horizontal:absolute;mso-position-horizontal-relative:text;mso-position-vertical:absolute;mso-position-vertical-relative:text;mso-width-percent:0;mso-height-percent:0;mso-width-relative:margin;mso-height-relative:margin;v-text-anchor:top" o:gfxdata="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" filled="f" stroked="f" strokeweight=".5pt">
               <v:textbox>
                 <w:txbxContent>
                   <w:p>
@@ -10381,7 +11474,7 @@
         <v:path o:extrusionok="f" gradientshapeok="t" o:connecttype="rect"/>
         <o:lock v:ext="edit" aspectratio="t"/>
       </v:shapetype>
-      <v:shape id="_x0000_i1095" type="#_x0000_t75" style="width:11.25pt;height:11.25pt" o:bullet="t">
+      <v:shape id="_x0000_i1050" type="#_x0000_t75" style="width:11.25pt;height:11.25pt" o:bullet="t">
         <v:imagedata r:id="rId1" o:title="mso4629"/>
       </v:shape>
     </w:pict>
@@ -10698,6 +11791,92 @@
     </w:lvl>
   </w:abstractNum>
   <w:abstractNum w:abstractNumId="3" w15:restartNumberingAfterBreak="0">
+    <w:nsid w:val="05BF23C5"/>
+    <w:multiLevelType w:val="hybridMultilevel"/>
+    <w:tmpl w:val="DFB00700"/>
+    <w:lvl w:ilvl="0" w:tplc="0409000F">
+      <w:start w:val="1"/>
+      <w:numFmt w:val="decimal"/>
+      <w:lvlText w:val="%1."/>
+      <w:lvlJc w:val="left"/>
+      <w:pPr>
+        <w:ind w:left="720" w:hanging="360"/>
+      </w:pPr>
+    </w:lvl>
+    <w:lvl w:ilvl="1" w:tplc="04090019" w:tentative="1">
+      <w:start w:val="1"/>
+      <w:numFmt w:val="lowerLetter"/>
+      <w:lvlText w:val="%2."/>
+      <w:lvlJc w:val="left"/>
+      <w:pPr>
+        <w:ind w:left="1440" w:hanging="360"/>
+      </w:pPr>
+    </w:lvl>
+    <w:lvl w:ilvl="2" w:tplc="0409001B" w:tentative="1">
+      <w:start w:val="1"/>
+      <w:numFmt w:val="lowerRoman"/>
+      <w:lvlText w:val="%3."/>
+      <w:lvlJc w:val="right"/>
+      <w:pPr>
+        <w:ind w:left="2160" w:hanging="180"/>
+      </w:pPr>
+    </w:lvl>
+    <w:lvl w:ilvl="3" w:tplc="0409000F" w:tentative="1">
+      <w:start w:val="1"/>
+      <w:numFmt w:val="decimal"/>
+      <w:lvlText w:val="%4."/>
+      <w:lvlJc w:val="left"/>
+      <w:pPr>
+        <w:ind w:left="2880" w:hanging="360"/>
+      </w:pPr>
+    </w:lvl>
+    <w:lvl w:ilvl="4" w:tplc="04090019" w:tentative="1">
+      <w:start w:val="1"/>
+      <w:numFmt w:val="lowerLetter"/>
+      <w:lvlText w:val="%5."/>
+      <w:lvlJc w:val="left"/>
+      <w:pPr>
+        <w:ind w:left="3600" w:hanging="360"/>
+      </w:pPr>
+    </w:lvl>
+    <w:lvl w:ilvl="5" w:tplc="0409001B" w:tentative="1">
+      <w:start w:val="1"/>
+      <w:numFmt w:val="lowerRoman"/>
+      <w:lvlText w:val="%6."/>
+      <w:lvlJc w:val="right"/>
+      <w:pPr>
+        <w:ind w:left="4320" w:hanging="180"/>
+      </w:pPr>
+    </w:lvl>
+    <w:lvl w:ilvl="6" w:tplc="0409000F" w:tentative="1">
+      <w:start w:val="1"/>
+      <w:numFmt w:val="decimal"/>
+      <w:lvlText w:val="%7."/>
+      <w:lvlJc w:val="left"/>
+      <w:pPr>
+        <w:ind w:left="5040" w:hanging="360"/>
+      </w:pPr>
+    </w:lvl>
+    <w:lvl w:ilvl="7" w:tplc="04090019" w:tentative="1">
+      <w:start w:val="1"/>
+      <w:numFmt w:val="lowerLetter"/>
+      <w:lvlText w:val="%8."/>
+      <w:lvlJc w:val="left"/>
+      <w:pPr>
+        <w:ind w:left="5760" w:hanging="360"/>
+      </w:pPr>
+    </w:lvl>
+    <w:lvl w:ilvl="8" w:tplc="0409001B" w:tentative="1">
+      <w:start w:val="1"/>
+      <w:numFmt w:val="lowerRoman"/>
+      <w:lvlText w:val="%9."/>
+      <w:lvlJc w:val="right"/>
+      <w:pPr>
+        <w:ind w:left="6480" w:hanging="180"/>
+      </w:pPr>
+    </w:lvl>
+  </w:abstractNum>
+  <w:abstractNum w:abstractNumId="4" w15:restartNumberingAfterBreak="0">
     <w:nsid w:val="075328D4"/>
     <w:multiLevelType w:val="hybridMultilevel"/>
     <w:tmpl w:val="336E4B26"/>
@@ -10811,7 +11990,7 @@
       </w:rPr>
     </w:lvl>
   </w:abstractNum>
-  <w:abstractNum w:abstractNumId="4" w15:restartNumberingAfterBreak="0">
+  <w:abstractNum w:abstractNumId="5" w15:restartNumberingAfterBreak="0">
     <w:nsid w:val="07586AC4"/>
     <w:multiLevelType w:val="hybridMultilevel"/>
     <w:tmpl w:val="70306A08"/>
@@ -10926,7 +12105,7 @@
       </w:rPr>
     </w:lvl>
   </w:abstractNum>
-  <w:abstractNum w:abstractNumId="5" w15:restartNumberingAfterBreak="0">
+  <w:abstractNum w:abstractNumId="6" w15:restartNumberingAfterBreak="0">
     <w:nsid w:val="0C9605CC"/>
     <w:multiLevelType w:val="hybridMultilevel"/>
     <w:tmpl w:val="2888460E"/>
@@ -11039,7 +12218,7 @@
       </w:rPr>
     </w:lvl>
   </w:abstractNum>
-  <w:abstractNum w:abstractNumId="6" w15:restartNumberingAfterBreak="0">
+  <w:abstractNum w:abstractNumId="7" w15:restartNumberingAfterBreak="0">
     <w:nsid w:val="11F053DA"/>
     <w:multiLevelType w:val="hybridMultilevel"/>
     <w:tmpl w:val="4F3629C0"/>
@@ -11152,7 +12331,7 @@
       </w:rPr>
     </w:lvl>
   </w:abstractNum>
-  <w:abstractNum w:abstractNumId="7" w15:restartNumberingAfterBreak="0">
+  <w:abstractNum w:abstractNumId="8" w15:restartNumberingAfterBreak="0">
     <w:nsid w:val="15CC7155"/>
     <w:multiLevelType w:val="hybridMultilevel"/>
     <w:tmpl w:val="56707388"/>
@@ -11238,7 +12417,7 @@
       </w:pPr>
     </w:lvl>
   </w:abstractNum>
-  <w:abstractNum w:abstractNumId="8" w15:restartNumberingAfterBreak="0">
+  <w:abstractNum w:abstractNumId="9" w15:restartNumberingAfterBreak="0">
     <w:nsid w:val="162E067F"/>
     <w:multiLevelType w:val="hybridMultilevel"/>
     <w:tmpl w:val="DA1043A2"/>
@@ -11351,7 +12530,7 @@
       </w:rPr>
     </w:lvl>
   </w:abstractNum>
-  <w:abstractNum w:abstractNumId="9" w15:restartNumberingAfterBreak="0">
+  <w:abstractNum w:abstractNumId="10" w15:restartNumberingAfterBreak="0">
     <w:nsid w:val="1E927258"/>
     <w:multiLevelType w:val="hybridMultilevel"/>
     <w:tmpl w:val="C4D6E1C6"/>
@@ -11464,7 +12643,7 @@
       </w:rPr>
     </w:lvl>
   </w:abstractNum>
-  <w:abstractNum w:abstractNumId="10" w15:restartNumberingAfterBreak="0">
+  <w:abstractNum w:abstractNumId="11" w15:restartNumberingAfterBreak="0">
     <w:nsid w:val="1EAF6933"/>
     <w:multiLevelType w:val="hybridMultilevel"/>
     <w:tmpl w:val="158CE364"/>
@@ -11577,7 +12756,7 @@
       </w:rPr>
     </w:lvl>
   </w:abstractNum>
-  <w:abstractNum w:abstractNumId="11" w15:restartNumberingAfterBreak="0">
+  <w:abstractNum w:abstractNumId="12" w15:restartNumberingAfterBreak="0">
     <w:nsid w:val="20713D12"/>
     <w:multiLevelType w:val="hybridMultilevel"/>
     <w:tmpl w:val="28E64F72"/>
@@ -11663,7 +12842,7 @@
       </w:pPr>
     </w:lvl>
   </w:abstractNum>
-  <w:abstractNum w:abstractNumId="12" w15:restartNumberingAfterBreak="0">
+  <w:abstractNum w:abstractNumId="13" w15:restartNumberingAfterBreak="0">
     <w:nsid w:val="24AC00E0"/>
     <w:multiLevelType w:val="hybridMultilevel"/>
     <w:tmpl w:val="6BC6FA64"/>
@@ -11776,7 +12955,7 @@
       </w:rPr>
     </w:lvl>
   </w:abstractNum>
-  <w:abstractNum w:abstractNumId="13" w15:restartNumberingAfterBreak="0">
+  <w:abstractNum w:abstractNumId="14" w15:restartNumberingAfterBreak="0">
     <w:nsid w:val="28905659"/>
     <w:multiLevelType w:val="hybridMultilevel"/>
     <w:tmpl w:val="B65A4786"/>
@@ -11889,7 +13068,93 @@
       </w:rPr>
     </w:lvl>
   </w:abstractNum>
-  <w:abstractNum w:abstractNumId="14" w15:restartNumberingAfterBreak="0">
+  <w:abstractNum w:abstractNumId="15" w15:restartNumberingAfterBreak="0">
+    <w:nsid w:val="2E164BD9"/>
+    <w:multiLevelType w:val="hybridMultilevel"/>
+    <w:tmpl w:val="DFB00700"/>
+    <w:lvl w:ilvl="0" w:tplc="0409000F">
+      <w:start w:val="1"/>
+      <w:numFmt w:val="decimal"/>
+      <w:lvlText w:val="%1."/>
+      <w:lvlJc w:val="left"/>
+      <w:pPr>
+        <w:ind w:left="720" w:hanging="360"/>
+      </w:pPr>
+    </w:lvl>
+    <w:lvl w:ilvl="1" w:tplc="04090019" w:tentative="1">
+      <w:start w:val="1"/>
+      <w:numFmt w:val="lowerLetter"/>
+      <w:lvlText w:val="%2."/>
+      <w:lvlJc w:val="left"/>
+      <w:pPr>
+        <w:ind w:left="1440" w:hanging="360"/>
+      </w:pPr>
+    </w:lvl>
+    <w:lvl w:ilvl="2" w:tplc="0409001B" w:tentative="1">
+      <w:start w:val="1"/>
+      <w:numFmt w:val="lowerRoman"/>
+      <w:lvlText w:val="%3."/>
+      <w:lvlJc w:val="right"/>
+      <w:pPr>
+        <w:ind w:left="2160" w:hanging="180"/>
+      </w:pPr>
+    </w:lvl>
+    <w:lvl w:ilvl="3" w:tplc="0409000F" w:tentative="1">
+      <w:start w:val="1"/>
+      <w:numFmt w:val="decimal"/>
+      <w:lvlText w:val="%4."/>
+      <w:lvlJc w:val="left"/>
+      <w:pPr>
+        <w:ind w:left="2880" w:hanging="360"/>
+      </w:pPr>
+    </w:lvl>
+    <w:lvl w:ilvl="4" w:tplc="04090019" w:tentative="1">
+      <w:start w:val="1"/>
+      <w:numFmt w:val="lowerLetter"/>
+      <w:lvlText w:val="%5."/>
+      <w:lvlJc w:val="left"/>
+      <w:pPr>
+        <w:ind w:left="3600" w:hanging="360"/>
+      </w:pPr>
+    </w:lvl>
+    <w:lvl w:ilvl="5" w:tplc="0409001B" w:tentative="1">
+      <w:start w:val="1"/>
+      <w:numFmt w:val="lowerRoman"/>
+      <w:lvlText w:val="%6."/>
+      <w:lvlJc w:val="right"/>
+      <w:pPr>
+        <w:ind w:left="4320" w:hanging="180"/>
+      </w:pPr>
+    </w:lvl>
+    <w:lvl w:ilvl="6" w:tplc="0409000F" w:tentative="1">
+      <w:start w:val="1"/>
+      <w:numFmt w:val="decimal"/>
+      <w:lvlText w:val="%7."/>
+      <w:lvlJc w:val="left"/>
+      <w:pPr>
+        <w:ind w:left="5040" w:hanging="360"/>
+      </w:pPr>
+    </w:lvl>
+    <w:lvl w:ilvl="7" w:tplc="04090019" w:tentative="1">
+      <w:start w:val="1"/>
+      <w:numFmt w:val="lowerLetter"/>
+      <w:lvlText w:val="%8."/>
+      <w:lvlJc w:val="left"/>
+      <w:pPr>
+        <w:ind w:left="5760" w:hanging="360"/>
+      </w:pPr>
+    </w:lvl>
+    <w:lvl w:ilvl="8" w:tplc="0409001B" w:tentative="1">
+      <w:start w:val="1"/>
+      <w:numFmt w:val="lowerRoman"/>
+      <w:lvlText w:val="%9."/>
+      <w:lvlJc w:val="right"/>
+      <w:pPr>
+        <w:ind w:left="6480" w:hanging="180"/>
+      </w:pPr>
+    </w:lvl>
+  </w:abstractNum>
+  <w:abstractNum w:abstractNumId="16" w15:restartNumberingAfterBreak="0">
     <w:nsid w:val="3206467E"/>
     <w:multiLevelType w:val="hybridMultilevel"/>
     <w:tmpl w:val="A21453CE"/>
@@ -12029,7 +13294,7 @@
       </w:rPr>
     </w:lvl>
   </w:abstractNum>
-  <w:abstractNum w:abstractNumId="15" w15:restartNumberingAfterBreak="0">
+  <w:abstractNum w:abstractNumId="17" w15:restartNumberingAfterBreak="0">
     <w:nsid w:val="3C54113B"/>
     <w:multiLevelType w:val="hybridMultilevel"/>
     <w:tmpl w:val="2DD013EE"/>
@@ -12118,7 +13383,233 @@
       </w:pPr>
     </w:lvl>
   </w:abstractNum>
-  <w:abstractNum w:abstractNumId="16" w15:restartNumberingAfterBreak="0">
+  <w:abstractNum w:abstractNumId="18" w15:restartNumberingAfterBreak="0">
+    <w:nsid w:val="43F145A5"/>
+    <w:multiLevelType w:val="multilevel"/>
+    <w:tmpl w:val="17E8694E"/>
+    <w:lvl w:ilvl="0">
+      <w:start w:val="1"/>
+      <w:numFmt w:val="decimal"/>
+      <w:lvlText w:val="%1."/>
+      <w:lvlJc w:val="left"/>
+      <w:pPr>
+        <w:tabs>
+          <w:tab w:val="num" w:pos="720"/>
+        </w:tabs>
+        <w:ind w:left="720" w:hanging="360"/>
+      </w:pPr>
+    </w:lvl>
+    <w:lvl w:ilvl="1" w:tentative="1">
+      <w:start w:val="1"/>
+      <w:numFmt w:val="decimal"/>
+      <w:lvlText w:val="%2."/>
+      <w:lvlJc w:val="left"/>
+      <w:pPr>
+        <w:tabs>
+          <w:tab w:val="num" w:pos="1440"/>
+        </w:tabs>
+        <w:ind w:left="1440" w:hanging="360"/>
+      </w:pPr>
+    </w:lvl>
+    <w:lvl w:ilvl="2" w:tentative="1">
+      <w:start w:val="1"/>
+      <w:numFmt w:val="decimal"/>
+      <w:lvlText w:val="%3."/>
+      <w:lvlJc w:val="left"/>
+      <w:pPr>
+        <w:tabs>
+          <w:tab w:val="num" w:pos="2160"/>
+        </w:tabs>
+        <w:ind w:left="2160" w:hanging="360"/>
+      </w:pPr>
+    </w:lvl>
+    <w:lvl w:ilvl="3" w:tentative="1">
+      <w:start w:val="1"/>
+      <w:numFmt w:val="decimal"/>
+      <w:lvlText w:val="%4."/>
+      <w:lvlJc w:val="left"/>
+      <w:pPr>
+        <w:tabs>
+          <w:tab w:val="num" w:pos="2880"/>
+        </w:tabs>
+        <w:ind w:left="2880" w:hanging="360"/>
+      </w:pPr>
+    </w:lvl>
+    <w:lvl w:ilvl="4" w:tentative="1">
+      <w:start w:val="1"/>
+      <w:numFmt w:val="decimal"/>
+      <w:lvlText w:val="%5."/>
+      <w:lvlJc w:val="left"/>
+      <w:pPr>
+        <w:tabs>
+          <w:tab w:val="num" w:pos="3600"/>
+        </w:tabs>
+        <w:ind w:left="3600" w:hanging="360"/>
+      </w:pPr>
+    </w:lvl>
+    <w:lvl w:ilvl="5" w:tentative="1">
+      <w:start w:val="1"/>
+      <w:numFmt w:val="decimal"/>
+      <w:lvlText w:val="%6."/>
+      <w:lvlJc w:val="left"/>
+      <w:pPr>
+        <w:tabs>
+          <w:tab w:val="num" w:pos="4320"/>
+        </w:tabs>
+        <w:ind w:left="4320" w:hanging="360"/>
+      </w:pPr>
+    </w:lvl>
+    <w:lvl w:ilvl="6" w:tentative="1">
+      <w:start w:val="1"/>
+      <w:numFmt w:val="decimal"/>
+      <w:lvlText w:val="%7."/>
+      <w:lvlJc w:val="left"/>
+      <w:pPr>
+        <w:tabs>
+          <w:tab w:val="num" w:pos="5040"/>
+        </w:tabs>
+        <w:ind w:left="5040" w:hanging="360"/>
+      </w:pPr>
+    </w:lvl>
+    <w:lvl w:ilvl="7" w:tentative="1">
+      <w:start w:val="1"/>
+      <w:numFmt w:val="decimal"/>
+      <w:lvlText w:val="%8."/>
+      <w:lvlJc w:val="left"/>
+      <w:pPr>
+        <w:tabs>
+          <w:tab w:val="num" w:pos="5760"/>
+        </w:tabs>
+        <w:ind w:left="5760" w:hanging="360"/>
+      </w:pPr>
+    </w:lvl>
+    <w:lvl w:ilvl="8" w:tentative="1">
+      <w:start w:val="1"/>
+      <w:numFmt w:val="decimal"/>
+      <w:lvlText w:val="%9."/>
+      <w:lvlJc w:val="left"/>
+      <w:pPr>
+        <w:tabs>
+          <w:tab w:val="num" w:pos="6480"/>
+        </w:tabs>
+        <w:ind w:left="6480" w:hanging="360"/>
+      </w:pPr>
+    </w:lvl>
+  </w:abstractNum>
+  <w:abstractNum w:abstractNumId="19" w15:restartNumberingAfterBreak="0">
+    <w:nsid w:val="4A6F4D88"/>
+    <w:multiLevelType w:val="multilevel"/>
+    <w:tmpl w:val="64D47636"/>
+    <w:lvl w:ilvl="0">
+      <w:start w:val="1"/>
+      <w:numFmt w:val="decimal"/>
+      <w:lvlText w:val="%1."/>
+      <w:lvlJc w:val="left"/>
+      <w:pPr>
+        <w:tabs>
+          <w:tab w:val="num" w:pos="720"/>
+        </w:tabs>
+        <w:ind w:left="720" w:hanging="360"/>
+      </w:pPr>
+    </w:lvl>
+    <w:lvl w:ilvl="1" w:tentative="1">
+      <w:start w:val="1"/>
+      <w:numFmt w:val="decimal"/>
+      <w:lvlText w:val="%2."/>
+      <w:lvlJc w:val="left"/>
+      <w:pPr>
+        <w:tabs>
+          <w:tab w:val="num" w:pos="1440"/>
+        </w:tabs>
+        <w:ind w:left="1440" w:hanging="360"/>
+      </w:pPr>
+    </w:lvl>
+    <w:lvl w:ilvl="2" w:tentative="1">
+      <w:start w:val="1"/>
+      <w:numFmt w:val="decimal"/>
+      <w:lvlText w:val="%3."/>
+      <w:lvlJc w:val="left"/>
+      <w:pPr>
+        <w:tabs>
+          <w:tab w:val="num" w:pos="2160"/>
+        </w:tabs>
+        <w:ind w:left="2160" w:hanging="360"/>
+      </w:pPr>
+    </w:lvl>
+    <w:lvl w:ilvl="3" w:tentative="1">
+      <w:start w:val="1"/>
+      <w:numFmt w:val="decimal"/>
+      <w:lvlText w:val="%4."/>
+      <w:lvlJc w:val="left"/>
+      <w:pPr>
+        <w:tabs>
+          <w:tab w:val="num" w:pos="2880"/>
+        </w:tabs>
+        <w:ind w:left="2880" w:hanging="360"/>
+      </w:pPr>
+    </w:lvl>
+    <w:lvl w:ilvl="4" w:tentative="1">
+      <w:start w:val="1"/>
+      <w:numFmt w:val="decimal"/>
+      <w:lvlText w:val="%5."/>
+      <w:lvlJc w:val="left"/>
+      <w:pPr>
+        <w:tabs>
+          <w:tab w:val="num" w:pos="3600"/>
+        </w:tabs>
+        <w:ind w:left="3600" w:hanging="360"/>
+      </w:pPr>
+    </w:lvl>
+    <w:lvl w:ilvl="5" w:tentative="1">
+      <w:start w:val="1"/>
+      <w:numFmt w:val="decimal"/>
+      <w:lvlText w:val="%6."/>
+      <w:lvlJc w:val="left"/>
+      <w:pPr>
+        <w:tabs>
+          <w:tab w:val="num" w:pos="4320"/>
+        </w:tabs>
+        <w:ind w:left="4320" w:hanging="360"/>
+      </w:pPr>
+    </w:lvl>
+    <w:lvl w:ilvl="6" w:tentative="1">
+      <w:start w:val="1"/>
+      <w:numFmt w:val="decimal"/>
+      <w:lvlText w:val="%7."/>
+      <w:lvlJc w:val="left"/>
+      <w:pPr>
+        <w:tabs>
+          <w:tab w:val="num" w:pos="5040"/>
+        </w:tabs>
+        <w:ind w:left="5040" w:hanging="360"/>
+      </w:pPr>
+    </w:lvl>
+    <w:lvl w:ilvl="7" w:tentative="1">
+      <w:start w:val="1"/>
+      <w:numFmt w:val="decimal"/>
+      <w:lvlText w:val="%8."/>
+      <w:lvlJc w:val="left"/>
+      <w:pPr>
+        <w:tabs>
+          <w:tab w:val="num" w:pos="5760"/>
+        </w:tabs>
+        <w:ind w:left="5760" w:hanging="360"/>
+      </w:pPr>
+    </w:lvl>
+    <w:lvl w:ilvl="8" w:tentative="1">
+      <w:start w:val="1"/>
+      <w:numFmt w:val="decimal"/>
+      <w:lvlText w:val="%9."/>
+      <w:lvlJc w:val="left"/>
+      <w:pPr>
+        <w:tabs>
+          <w:tab w:val="num" w:pos="6480"/>
+        </w:tabs>
+        <w:ind w:left="6480" w:hanging="360"/>
+      </w:pPr>
+    </w:lvl>
+  </w:abstractNum>
+  <w:abstractNum w:abstractNumId="20" w15:restartNumberingAfterBreak="0">
     <w:nsid w:val="545C0704"/>
     <w:multiLevelType w:val="hybridMultilevel"/>
     <w:tmpl w:val="BF5A8FE2"/>
@@ -12231,7 +13722,7 @@
       </w:rPr>
     </w:lvl>
   </w:abstractNum>
-  <w:abstractNum w:abstractNumId="17" w15:restartNumberingAfterBreak="0">
+  <w:abstractNum w:abstractNumId="21" w15:restartNumberingAfterBreak="0">
     <w:nsid w:val="57DB33C7"/>
     <w:multiLevelType w:val="hybridMultilevel"/>
     <w:tmpl w:val="81B8E216"/>
@@ -12344,7 +13835,7 @@
       </w:rPr>
     </w:lvl>
   </w:abstractNum>
-  <w:abstractNum w:abstractNumId="18" w15:restartNumberingAfterBreak="0">
+  <w:abstractNum w:abstractNumId="22" w15:restartNumberingAfterBreak="0">
     <w:nsid w:val="5CF44B4C"/>
     <w:multiLevelType w:val="hybridMultilevel"/>
     <w:tmpl w:val="B9E4CF88"/>
@@ -12430,7 +13921,7 @@
       </w:pPr>
     </w:lvl>
   </w:abstractNum>
-  <w:abstractNum w:abstractNumId="19" w15:restartNumberingAfterBreak="0">
+  <w:abstractNum w:abstractNumId="23" w15:restartNumberingAfterBreak="0">
     <w:nsid w:val="63F32C4D"/>
     <w:multiLevelType w:val="hybridMultilevel"/>
     <w:tmpl w:val="6518A640"/>
@@ -12543,7 +14034,7 @@
       </w:rPr>
     </w:lvl>
   </w:abstractNum>
-  <w:abstractNum w:abstractNumId="20" w15:restartNumberingAfterBreak="0">
+  <w:abstractNum w:abstractNumId="24" w15:restartNumberingAfterBreak="0">
     <w:nsid w:val="651F1106"/>
     <w:multiLevelType w:val="hybridMultilevel"/>
     <w:tmpl w:val="BB461BDC"/>
@@ -12655,7 +14146,7 @@
       </w:rPr>
     </w:lvl>
   </w:abstractNum>
-  <w:abstractNum w:abstractNumId="21" w15:restartNumberingAfterBreak="0">
+  <w:abstractNum w:abstractNumId="25" w15:restartNumberingAfterBreak="0">
     <w:nsid w:val="659141BE"/>
     <w:multiLevelType w:val="hybridMultilevel"/>
     <w:tmpl w:val="89AE524E"/>
@@ -12768,7 +14259,7 @@
       </w:rPr>
     </w:lvl>
   </w:abstractNum>
-  <w:abstractNum w:abstractNumId="22" w15:restartNumberingAfterBreak="0">
+  <w:abstractNum w:abstractNumId="26" w15:restartNumberingAfterBreak="0">
     <w:nsid w:val="6BF61608"/>
     <w:multiLevelType w:val="hybridMultilevel"/>
     <w:tmpl w:val="CBAE8C3C"/>
@@ -12880,7 +14371,7 @@
       </w:rPr>
     </w:lvl>
   </w:abstractNum>
-  <w:abstractNum w:abstractNumId="23" w15:restartNumberingAfterBreak="0">
+  <w:abstractNum w:abstractNumId="27" w15:restartNumberingAfterBreak="0">
     <w:nsid w:val="6C5D0BB2"/>
     <w:multiLevelType w:val="hybridMultilevel"/>
     <w:tmpl w:val="983EF408"/>
@@ -12993,7 +14484,7 @@
       </w:rPr>
     </w:lvl>
   </w:abstractNum>
-  <w:abstractNum w:abstractNumId="24" w15:restartNumberingAfterBreak="0">
+  <w:abstractNum w:abstractNumId="28" w15:restartNumberingAfterBreak="0">
     <w:nsid w:val="6CED0829"/>
     <w:multiLevelType w:val="hybridMultilevel"/>
     <w:tmpl w:val="73E0FA9C"/>
@@ -13106,7 +14597,7 @@
       </w:rPr>
     </w:lvl>
   </w:abstractNum>
-  <w:abstractNum w:abstractNumId="25" w15:restartNumberingAfterBreak="0">
+  <w:abstractNum w:abstractNumId="29" w15:restartNumberingAfterBreak="0">
     <w:nsid w:val="6F433666"/>
     <w:multiLevelType w:val="hybridMultilevel"/>
     <w:tmpl w:val="BB4E4A0A"/>
@@ -13195,7 +14686,7 @@
       </w:pPr>
     </w:lvl>
   </w:abstractNum>
-  <w:abstractNum w:abstractNumId="26" w15:restartNumberingAfterBreak="0">
+  <w:abstractNum w:abstractNumId="30" w15:restartNumberingAfterBreak="0">
     <w:nsid w:val="72A73C2F"/>
     <w:multiLevelType w:val="hybridMultilevel"/>
     <w:tmpl w:val="1BFC106A"/>
@@ -13308,7 +14799,7 @@
       </w:rPr>
     </w:lvl>
   </w:abstractNum>
-  <w:abstractNum w:abstractNumId="27" w15:restartNumberingAfterBreak="0">
+  <w:abstractNum w:abstractNumId="31" w15:restartNumberingAfterBreak="0">
     <w:nsid w:val="74DA2AE1"/>
     <w:multiLevelType w:val="hybridMultilevel"/>
     <w:tmpl w:val="65CA7A98"/>
@@ -13394,7 +14885,7 @@
       </w:pPr>
     </w:lvl>
   </w:abstractNum>
-  <w:abstractNum w:abstractNumId="28" w15:restartNumberingAfterBreak="0">
+  <w:abstractNum w:abstractNumId="32" w15:restartNumberingAfterBreak="0">
     <w:nsid w:val="76305D23"/>
     <w:multiLevelType w:val="hybridMultilevel"/>
     <w:tmpl w:val="BD363364"/>
@@ -13480,7 +14971,7 @@
       </w:pPr>
     </w:lvl>
   </w:abstractNum>
-  <w:abstractNum w:abstractNumId="29" w15:restartNumberingAfterBreak="0">
+  <w:abstractNum w:abstractNumId="33" w15:restartNumberingAfterBreak="0">
     <w:nsid w:val="779C5F8B"/>
     <w:multiLevelType w:val="multilevel"/>
     <w:tmpl w:val="A21453CE"/>
@@ -13620,7 +15111,7 @@
       </w:rPr>
     </w:lvl>
   </w:abstractNum>
-  <w:abstractNum w:abstractNumId="30" w15:restartNumberingAfterBreak="0">
+  <w:abstractNum w:abstractNumId="34" w15:restartNumberingAfterBreak="0">
     <w:nsid w:val="78536776"/>
     <w:multiLevelType w:val="hybridMultilevel"/>
     <w:tmpl w:val="441AE4D2"/>
@@ -13736,7 +15227,7 @@
       </w:pPr>
     </w:lvl>
   </w:abstractNum>
-  <w:abstractNum w:abstractNumId="31" w15:restartNumberingAfterBreak="0">
+  <w:abstractNum w:abstractNumId="35" w15:restartNumberingAfterBreak="0">
     <w:nsid w:val="79E2198D"/>
     <w:multiLevelType w:val="hybridMultilevel"/>
     <w:tmpl w:val="528C5C24"/>
@@ -13825,7 +15316,7 @@
       </w:pPr>
     </w:lvl>
   </w:abstractNum>
-  <w:abstractNum w:abstractNumId="32" w15:restartNumberingAfterBreak="0">
+  <w:abstractNum w:abstractNumId="36" w15:restartNumberingAfterBreak="0">
     <w:nsid w:val="7E4871C5"/>
     <w:multiLevelType w:val="hybridMultilevel"/>
     <w:tmpl w:val="CD164FF4"/>
@@ -13939,103 +15430,115 @@
     </w:lvl>
   </w:abstractNum>
   <w:num w:numId="1">
-    <w:abstractNumId w:val="14"/>
+    <w:abstractNumId w:val="16"/>
   </w:num>
   <w:num w:numId="2">
-    <w:abstractNumId w:val="29"/>
+    <w:abstractNumId w:val="33"/>
   </w:num>
   <w:num w:numId="3">
-    <w:abstractNumId w:val="30"/>
+    <w:abstractNumId w:val="34"/>
   </w:num>
   <w:num w:numId="4">
-    <w:abstractNumId w:val="25"/>
+    <w:abstractNumId w:val="29"/>
   </w:num>
   <w:num w:numId="5">
     <w:abstractNumId w:val="2"/>
   </w:num>
   <w:num w:numId="6">
-    <w:abstractNumId w:val="13"/>
+    <w:abstractNumId w:val="14"/>
   </w:num>
   <w:num w:numId="7">
-    <w:abstractNumId w:val="15"/>
+    <w:abstractNumId w:val="17"/>
   </w:num>
   <w:num w:numId="8">
-    <w:abstractNumId w:val="27"/>
+    <w:abstractNumId w:val="31"/>
   </w:num>
   <w:num w:numId="9">
+    <w:abstractNumId w:val="12"/>
+  </w:num>
+  <w:num w:numId="10">
+    <w:abstractNumId w:val="25"/>
+  </w:num>
+  <w:num w:numId="11">
+    <w:abstractNumId w:val="32"/>
+  </w:num>
+  <w:num w:numId="12">
     <w:abstractNumId w:val="11"/>
   </w:num>
-  <w:num w:numId="10">
-    <w:abstractNumId w:val="21"/>
-  </w:num>
-  <w:num w:numId="11">
-    <w:abstractNumId w:val="28"/>
-  </w:num>
-  <w:num w:numId="12">
-    <w:abstractNumId w:val="10"/>
-  </w:num>
   <w:num w:numId="13">
-    <w:abstractNumId w:val="18"/>
+    <w:abstractNumId w:val="22"/>
   </w:num>
   <w:num w:numId="14">
-    <w:abstractNumId w:val="26"/>
+    <w:abstractNumId w:val="30"/>
   </w:num>
   <w:num w:numId="15">
     <w:abstractNumId w:val="0"/>
   </w:num>
   <w:num w:numId="16">
-    <w:abstractNumId w:val="6"/>
+    <w:abstractNumId w:val="7"/>
   </w:num>
   <w:num w:numId="17">
-    <w:abstractNumId w:val="7"/>
+    <w:abstractNumId w:val="8"/>
   </w:num>
   <w:num w:numId="18">
-    <w:abstractNumId w:val="3"/>
+    <w:abstractNumId w:val="4"/>
   </w:num>
   <w:num w:numId="19">
-    <w:abstractNumId w:val="8"/>
+    <w:abstractNumId w:val="9"/>
   </w:num>
   <w:num w:numId="20">
-    <w:abstractNumId w:val="9"/>
+    <w:abstractNumId w:val="10"/>
   </w:num>
   <w:num w:numId="21">
-    <w:abstractNumId w:val="19"/>
+    <w:abstractNumId w:val="23"/>
   </w:num>
   <w:num w:numId="22">
-    <w:abstractNumId w:val="4"/>
+    <w:abstractNumId w:val="5"/>
   </w:num>
   <w:num w:numId="23">
-    <w:abstractNumId w:val="23"/>
+    <w:abstractNumId w:val="27"/>
   </w:num>
   <w:num w:numId="24">
     <w:abstractNumId w:val="1"/>
   </w:num>
   <w:num w:numId="25">
-    <w:abstractNumId w:val="17"/>
+    <w:abstractNumId w:val="21"/>
   </w:num>
   <w:num w:numId="26">
+    <w:abstractNumId w:val="28"/>
+  </w:num>
+  <w:num w:numId="27">
+    <w:abstractNumId w:val="35"/>
+  </w:num>
+  <w:num w:numId="28">
+    <w:abstractNumId w:val="13"/>
+  </w:num>
+  <w:num w:numId="29">
     <w:abstractNumId w:val="24"/>
   </w:num>
-  <w:num w:numId="27">
-    <w:abstractNumId w:val="31"/>
+  <w:num w:numId="30">
+    <w:abstractNumId w:val="26"/>
   </w:num>
-  <w:num w:numId="28">
-    <w:abstractNumId w:val="12"/>
+  <w:num w:numId="31">
+    <w:abstractNumId w:val="6"/>
   </w:num>
-  <w:num w:numId="29">
+  <w:num w:numId="32">
+    <w:abstractNumId w:val="36"/>
+  </w:num>
+  <w:num w:numId="33">
     <w:abstractNumId w:val="20"/>
   </w:num>
-  <w:num w:numId="30">
-    <w:abstractNumId w:val="22"/>
+  <w:num w:numId="34">
+    <w:abstractNumId w:val="19"/>
   </w:num>
-  <w:num w:numId="31">
-    <w:abstractNumId w:val="5"/>
+  <w:num w:numId="35">
+    <w:abstractNumId w:val="18"/>
   </w:num>
-  <w:num w:numId="32">
-    <w:abstractNumId w:val="32"/>
+  <w:num w:numId="36">
+    <w:abstractNumId w:val="15"/>
   </w:num>
-  <w:num w:numId="33">
-    <w:abstractNumId w:val="16"/>
+  <w:num w:numId="37">
+    <w:abstractNumId w:val="3"/>
   </w:num>
 </w:numbering>
 </file>
@@ -14140,7 +15643,7 @@
     <w:lsdException w:name="E-mail Signature" w:semiHidden="1" w:unhideWhenUsed="1"/>
     <w:lsdException w:name="HTML Top of Form" w:semiHidden="1" w:unhideWhenUsed="1"/>
     <w:lsdException w:name="HTML Bottom of Form" w:semiHidden="1" w:unhideWhenUsed="1"/>
-    <w:lsdException w:name="Normal (Web)" w:semiHidden="1" w:unhideWhenUsed="1"/>
+    <w:lsdException w:name="Normal (Web)" w:semiHidden="1" w:uiPriority="99" w:unhideWhenUsed="1"/>
     <w:lsdException w:name="HTML Acronym" w:semiHidden="1" w:unhideWhenUsed="1"/>
     <w:lsdException w:name="HTML Address" w:semiHidden="1" w:unhideWhenUsed="1"/>
     <w:lsdException w:name="HTML Cite" w:semiHidden="1" w:unhideWhenUsed="1"/>
@@ -14740,6 +16243,93 @@
       <w:color w:val="808080"/>
     </w:rPr>
   </w:style>
+  <w:style w:type="paragraph" w:customStyle="1" w:styleId="Style1">
+    <w:name w:val="Style1"/>
+    <w:basedOn w:val="Normal"/>
+    <w:link w:val="Style1Char"/>
+    <w:qFormat/>
+    <w:rsid w:val="00F956AC"/>
+    <w:pPr>
+      <w:jc w:val="both"/>
+    </w:pPr>
+    <w:rPr>
+      <w:lang w:bidi="fa-IR"/>
+    </w:rPr>
+  </w:style>
+  <w:style w:type="paragraph" w:styleId="NormalWeb">
+    <w:name w:val="Normal (Web)"/>
+    <w:basedOn w:val="Normal"/>
+    <w:uiPriority w:val="99"/>
+    <w:semiHidden/>
+    <w:unhideWhenUsed/>
+    <w:rsid w:val="00F956AC"/>
+    <w:pPr>
+      <w:bidi w:val="0"/>
+      <w:spacing w:before="100" w:beforeAutospacing="1" w:after="100" w:afterAutospacing="1" w:line="240" w:lineRule="auto"/>
+    </w:pPr>
+    <w:rPr>
+      <w:rFonts w:eastAsia="Times New Roman" w:cs="Times New Roman"/>
+      <w:sz w:val="24"/>
+      <w:szCs w:val="24"/>
+    </w:rPr>
+  </w:style>
+  <w:style w:type="character" w:customStyle="1" w:styleId="Style1Char">
+    <w:name w:val="Style1 Char"/>
+    <w:basedOn w:val="DefaultParagraphFont"/>
+    <w:link w:val="Style1"/>
+    <w:rsid w:val="00F956AC"/>
+    <w:rPr>
+      <w:rFonts w:eastAsiaTheme="minorHAnsi" w:cs="B Nazanin"/>
+      <w:sz w:val="22"/>
+      <w:szCs w:val="22"/>
+      <w:lang w:bidi="fa-IR"/>
+    </w:rPr>
+  </w:style>
+  <w:style w:type="paragraph" w:customStyle="1" w:styleId="Style22">
+    <w:name w:val="Style22"/>
+    <w:basedOn w:val="Normal"/>
+    <w:link w:val="Style22Char"/>
+    <w:qFormat/>
+    <w:rsid w:val="00F956AC"/>
+    <w:pPr>
+      <w:jc w:val="both"/>
+    </w:pPr>
+    <w:rPr>
+      <w:lang w:bidi="fa-IR"/>
+    </w:rPr>
+  </w:style>
+  <w:style w:type="paragraph" w:customStyle="1" w:styleId="Style4">
+    <w:name w:val="Style4"/>
+    <w:basedOn w:val="Solution"/>
+    <w:link w:val="Style4Char"/>
+    <w:qFormat/>
+    <w:rsid w:val="00F956AC"/>
+  </w:style>
+  <w:style w:type="character" w:customStyle="1" w:styleId="Style22Char">
+    <w:name w:val="Style22 Char"/>
+    <w:basedOn w:val="DefaultParagraphFont"/>
+    <w:link w:val="Style22"/>
+    <w:rsid w:val="00F956AC"/>
+    <w:rPr>
+      <w:rFonts w:eastAsiaTheme="minorHAnsi" w:cs="B Nazanin"/>
+      <w:sz w:val="22"/>
+      <w:szCs w:val="22"/>
+      <w:lang w:bidi="fa-IR"/>
+    </w:rPr>
+  </w:style>
+  <w:style w:type="character" w:customStyle="1" w:styleId="Style4Char">
+    <w:name w:val="Style4 Char"/>
+    <w:basedOn w:val="SolutionChar"/>
+    <w:link w:val="Style4"/>
+    <w:rsid w:val="00F956AC"/>
+    <w:rPr>
+      <w:rFonts w:eastAsiaTheme="minorHAnsi" w:cs="B Nazanin"/>
+      <w:color w:val="8DB3E2" w:themeColor="text2" w:themeTint="66"/>
+      <w:sz w:val="22"/>
+      <w:szCs w:val="22"/>
+      <w:lang w:bidi="fa-IR"/>
+    </w:rPr>
+  </w:style>
 </w:styles>
 </file>
 
@@ -15031,7 +16621,7 @@
 </file>
 
 <file path=customXml/itemProps1.xml><?xml version="1.0" encoding="utf-8"?>
-<ds:datastoreItem xmlns:ds="http://schemas.openxmlformats.org/officeDocument/2006/customXml" ds:itemID="{8090098D-4787-4EF8-AA99-2358A3D39B6F}">
+<ds:datastoreItem xmlns:ds="http://schemas.openxmlformats.org/officeDocument/2006/customXml" ds:itemID="{B6E05348-C740-42C2-8AFD-E2688D649AFB}">
   <ds:schemaRefs>
     <ds:schemaRef ds:uri="http://schemas.openxmlformats.org/officeDocument/2006/bibliography"/>
   </ds:schemaRefs>

</xml_diff>

<commit_message>
Fix some typos in HW5
</commit_message>
<xml_diff>
--- a/Homeworks/S2-97-98/CN1-S2-97-98-HW5.docx
+++ b/Homeworks/S2-97-98/CN1-S2-97-98-HW5.docx
@@ -4998,7 +4998,7 @@
           <v:shape id="_x0000_s1027" type="#_x0000_t75" style="position:absolute;left:0;text-align:left;margin-left:115.65pt;margin-top:7.45pt;width:476.9pt;height:165.35pt;z-index:251675648;mso-position-horizontal-relative:text;mso-position-vertical-relative:text">
             <v:imagedata r:id="rId14" o:title=""/>
           </v:shape>
-          <o:OLEObject Type="Embed" ProgID="Word.Document.12" ShapeID="_x0000_s1027" DrawAspect="Content" ObjectID="_1614247375" r:id="rId15">
+          <o:OLEObject Type="Embed" ProgID="Word.Document.12" ShapeID="_x0000_s1027" DrawAspect="Content" ObjectID="_1614247585" r:id="rId15">
             <o:FieldCodes>\s</o:FieldCodes>
           </o:OLEObject>
         </w:object>
@@ -7204,6 +7204,9 @@
     <w:p>
       <w:pPr>
         <w:pStyle w:val="Style22"/>
+        <w:rPr>
+          <w:rtl/>
+        </w:rPr>
       </w:pPr>
       <w:r>
         <w:rPr>
@@ -7219,11 +7222,59 @@
         </w:rPr>
         <w:t>مفاهیم زیر را تعریف کنید.</w:t>
       </w:r>
+      <w:bookmarkStart w:id="1" w:name="_GoBack"/>
+      <w:bookmarkEnd w:id="1"/>
     </w:p>
     <w:p>
       <w:pPr>
         <w:pStyle w:val="Style22"/>
-        <w:bidi w:val="0"/>
+        <w:rPr>
+          <w:rStyle w:val="Style4Char"/>
+        </w:rPr>
+      </w:pPr>
+      <w:r>
+        <w:rPr>
+          <w:rFonts w:eastAsia="Times New Roman"/>
+        </w:rPr>
+        <w:t>PDU</w:t>
+      </w:r>
+      <w:r>
+        <w:rPr>
+          <w:rStyle w:val="Style4Char"/>
+          <w:rtl/>
+        </w:rPr>
+        <w:t xml:space="preserve">: به اطلاعاتی که بین دو لایه متناظر در دو کامپیوتر رد و بدل می‌شوند </w:t>
+      </w:r>
+      <w:r>
+        <w:rPr>
+          <w:rStyle w:val="Style4Char"/>
+        </w:rPr>
+        <w:t>PDU</w:t>
+      </w:r>
+      <w:r>
+        <w:rPr>
+          <w:rStyle w:val="Style4Char"/>
+          <w:rtl/>
+        </w:rPr>
+        <w:t xml:space="preserve"> می‌گویند. دقت کنید که </w:t>
+      </w:r>
+      <w:r>
+        <w:rPr>
+          <w:rStyle w:val="Style4Char"/>
+        </w:rPr>
+        <w:t>PDU</w:t>
+      </w:r>
+      <w:r>
+        <w:rPr>
+          <w:rStyle w:val="Style4Char"/>
+          <w:rtl/>
+        </w:rPr>
+        <w:t xml:space="preserve"> شامل هدر لایه فعلی و داده‌هایی است که از لایه بالاتر آمده است.</w:t>
+      </w:r>
+    </w:p>
+    <w:p>
+      <w:pPr>
+        <w:pStyle w:val="Style22"/>
         <w:rPr>
           <w:rFonts w:eastAsia="Times New Roman" w:cs="Times New Roman"/>
           <w:sz w:val="24"/>
@@ -7231,53 +7282,141 @@
           <w:rtl/>
         </w:rPr>
       </w:pPr>
+      <w:r>
+        <w:rPr>
+          <w:rFonts w:eastAsia="Times New Roman"/>
+        </w:rPr>
+        <w:t>SDU</w:t>
+      </w:r>
+      <w:r>
+        <w:rPr>
+          <w:rFonts w:eastAsia="Times New Roman"/>
+          <w:rtl/>
+        </w:rPr>
+        <w:t>:</w:t>
+      </w:r>
+      <w:r>
+        <w:rPr>
+          <w:rFonts w:eastAsia="Times New Roman"/>
+          <w:color w:val="4A86E8"/>
+          <w:rtl/>
+        </w:rPr>
+        <w:t xml:space="preserve"> </w:t>
+      </w:r>
+      <w:r>
+        <w:rPr>
+          <w:rStyle w:val="Style4Char"/>
+          <w:rtl/>
+        </w:rPr>
+        <w:t xml:space="preserve">در مدل لایه‌ای به اطلاعاتی که از لایه بالاتر به لایه پایین‌تر منتقل می‌شوند </w:t>
+      </w:r>
+      <w:r>
+        <w:rPr>
+          <w:rStyle w:val="Style4Char"/>
+        </w:rPr>
+        <w:t>SDU</w:t>
+      </w:r>
+      <w:r>
+        <w:rPr>
+          <w:rStyle w:val="Style4Char"/>
+          <w:rtl/>
+        </w:rPr>
+        <w:t xml:space="preserve"> می‌گویند.</w:t>
+      </w:r>
     </w:p>
     <w:p>
       <w:pPr>
         <w:pStyle w:val="Style22"/>
         <w:rPr>
           <w:rStyle w:val="Style4Char"/>
+          <w:rtl/>
         </w:rPr>
       </w:pPr>
       <w:r>
         <w:rPr>
           <w:rFonts w:eastAsia="Times New Roman"/>
-        </w:rPr>
-        <w:t>PDU</w:t>
+          <w:lang w:bidi="ar-SA"/>
+        </w:rPr>
+        <w:t>Encapsulation</w:t>
+      </w:r>
+      <w:r>
+        <w:rPr>
+          <w:rFonts w:eastAsia="Times New Roman" w:hint="cs"/>
+          <w:rtl/>
+          <w:lang w:bidi="ar-SA"/>
+        </w:rPr>
+        <w:t>:</w:t>
+      </w:r>
+      <w:r>
+        <w:rPr>
+          <w:rFonts w:eastAsia="Times New Roman" w:hint="cs"/>
+          <w:color w:val="4A86E8"/>
+          <w:rtl/>
+          <w:lang w:bidi="ar-SA"/>
+        </w:rPr>
+        <w:t xml:space="preserve"> </w:t>
       </w:r>
       <w:r>
         <w:rPr>
           <w:rStyle w:val="Style4Char"/>
-          <w:rtl/>
-        </w:rPr>
-        <w:t xml:space="preserve">: به اطلاعاتی که بین دو لایه متناظر در دو کامپیوتر رد و بدل می‌شوند </w:t>
+          <w:rFonts w:hint="cs"/>
+          <w:rtl/>
+        </w:rPr>
+        <w:t>ب</w:t>
       </w:r>
       <w:r>
         <w:rPr>
           <w:rStyle w:val="Style4Char"/>
-        </w:rPr>
-        <w:t>PDU</w:t>
+          <w:rtl/>
+        </w:rPr>
+        <w:t>ه روند اضافه کردن اطلاعات سرآمد (و اطلاعات پایانی) یک پروتکل به داده‌ای که از پروتکل لایه بالاتر آمده است</w:t>
       </w:r>
       <w:r>
         <w:rPr>
           <w:rStyle w:val="Style4Char"/>
-          <w:rtl/>
-        </w:rPr>
-        <w:t xml:space="preserve"> می‌گویند. دقت کنید که </w:t>
+        </w:rPr>
+        <w:t xml:space="preserve"> encapsulation </w:t>
       </w:r>
       <w:r>
         <w:rPr>
           <w:rStyle w:val="Style4Char"/>
-        </w:rPr>
-        <w:t>PDU</w:t>
+          <w:rtl/>
+        </w:rPr>
+        <w:t>می‌گویند</w:t>
       </w:r>
       <w:r>
         <w:rPr>
           <w:rStyle w:val="Style4Char"/>
-          <w:rtl/>
-        </w:rPr>
-        <w:t xml:space="preserve"> شامل هدر لایه فعلی و داده‌هایی است که از لایه بالاتر آمده است.</w:t>
-      </w:r>
+        </w:rPr>
+        <w:t>.</w:t>
+      </w:r>
+    </w:p>
+    <w:p>
+      <w:pPr>
+        <w:pStyle w:val="Style22"/>
+        <w:rPr>
+          <w:rStyle w:val="Style4Char"/>
+          <w:rtl/>
+        </w:rPr>
+      </w:pPr>
+    </w:p>
+    <w:p>
+      <w:pPr>
+        <w:pStyle w:val="Style22"/>
+        <w:rPr>
+          <w:rStyle w:val="Style4Char"/>
+          <w:rtl/>
+        </w:rPr>
+      </w:pPr>
+    </w:p>
+    <w:p>
+      <w:pPr>
+        <w:pStyle w:val="Style22"/>
+        <w:rPr>
+          <w:rStyle w:val="Style4Char"/>
+          <w:rtl/>
+        </w:rPr>
+      </w:pPr>
     </w:p>
     <w:p>
       <w:pPr>
@@ -7291,152 +7430,6 @@
       </w:pPr>
       <w:r>
         <w:rPr>
-          <w:rFonts w:eastAsia="Times New Roman"/>
-        </w:rPr>
-        <w:t>SDU</w:t>
-      </w:r>
-      <w:r>
-        <w:rPr>
-          <w:rFonts w:eastAsia="Times New Roman"/>
-          <w:rtl/>
-        </w:rPr>
-        <w:t>:</w:t>
-      </w:r>
-      <w:r>
-        <w:rPr>
-          <w:rFonts w:eastAsia="Times New Roman"/>
-          <w:color w:val="4A86E8"/>
-          <w:rtl/>
-        </w:rPr>
-        <w:t xml:space="preserve"> </w:t>
-      </w:r>
-      <w:r>
-        <w:rPr>
-          <w:rStyle w:val="Style4Char"/>
-          <w:rtl/>
-        </w:rPr>
-        <w:t xml:space="preserve">در مدل لایه‌ای به اطلاعاتی که از لایه بالاتر به لایه پایین‌تر منتقل می‌شوند </w:t>
-      </w:r>
-      <w:r>
-        <w:rPr>
-          <w:rStyle w:val="Style4Char"/>
-        </w:rPr>
-        <w:t>SDU</w:t>
-      </w:r>
-      <w:r>
-        <w:rPr>
-          <w:rStyle w:val="Style4Char"/>
-          <w:rtl/>
-        </w:rPr>
-        <w:t xml:space="preserve"> می‌گویند.</w:t>
-      </w:r>
-    </w:p>
-    <w:p>
-      <w:pPr>
-        <w:pStyle w:val="Style22"/>
-        <w:rPr>
-          <w:rStyle w:val="Style4Char"/>
-          <w:rtl/>
-        </w:rPr>
-      </w:pPr>
-      <w:r>
-        <w:rPr>
-          <w:rFonts w:eastAsia="Times New Roman"/>
-          <w:lang w:bidi="ar-SA"/>
-        </w:rPr>
-        <w:t>Encapsulation</w:t>
-      </w:r>
-      <w:r>
-        <w:rPr>
-          <w:rFonts w:eastAsia="Times New Roman" w:hint="cs"/>
-          <w:rtl/>
-          <w:lang w:bidi="ar-SA"/>
-        </w:rPr>
-        <w:t>:</w:t>
-      </w:r>
-      <w:r>
-        <w:rPr>
-          <w:rFonts w:eastAsia="Times New Roman" w:hint="cs"/>
-          <w:color w:val="4A86E8"/>
-          <w:rtl/>
-          <w:lang w:bidi="ar-SA"/>
-        </w:rPr>
-        <w:t xml:space="preserve"> </w:t>
-      </w:r>
-      <w:r>
-        <w:rPr>
-          <w:rStyle w:val="Style4Char"/>
-          <w:rFonts w:hint="cs"/>
-          <w:rtl/>
-        </w:rPr>
-        <w:t>ب</w:t>
-      </w:r>
-      <w:r>
-        <w:rPr>
-          <w:rStyle w:val="Style4Char"/>
-          <w:rtl/>
-        </w:rPr>
-        <w:t>ه روند اضافه کردن اطلاعات سرآمد (و اطلاعات پایانی) یک پروتکل به داده‌ای که از پروتکل لایه بالاتر آمده است</w:t>
-      </w:r>
-      <w:r>
-        <w:rPr>
-          <w:rStyle w:val="Style4Char"/>
-        </w:rPr>
-        <w:t xml:space="preserve"> encapsulation </w:t>
-      </w:r>
-      <w:r>
-        <w:rPr>
-          <w:rStyle w:val="Style4Char"/>
-          <w:rtl/>
-        </w:rPr>
-        <w:t>می‌گویند</w:t>
-      </w:r>
-      <w:r>
-        <w:rPr>
-          <w:rStyle w:val="Style4Char"/>
-        </w:rPr>
-        <w:t>.</w:t>
-      </w:r>
-    </w:p>
-    <w:p>
-      <w:pPr>
-        <w:pStyle w:val="Style22"/>
-        <w:rPr>
-          <w:rStyle w:val="Style4Char"/>
-          <w:rtl/>
-        </w:rPr>
-      </w:pPr>
-    </w:p>
-    <w:p>
-      <w:pPr>
-        <w:pStyle w:val="Style22"/>
-        <w:rPr>
-          <w:rStyle w:val="Style4Char"/>
-          <w:rtl/>
-        </w:rPr>
-      </w:pPr>
-    </w:p>
-    <w:p>
-      <w:pPr>
-        <w:pStyle w:val="Style22"/>
-        <w:rPr>
-          <w:rStyle w:val="Style4Char"/>
-          <w:rtl/>
-        </w:rPr>
-      </w:pPr>
-    </w:p>
-    <w:p>
-      <w:pPr>
-        <w:pStyle w:val="Style22"/>
-        <w:rPr>
-          <w:rFonts w:eastAsia="Times New Roman" w:cs="Times New Roman"/>
-          <w:sz w:val="24"/>
-          <w:szCs w:val="24"/>
-          <w:rtl/>
-        </w:rPr>
-      </w:pPr>
-      <w:r>
-        <w:rPr>
           <w:rFonts w:hint="cs"/>
           <w:rtl/>
         </w:rPr>
@@ -7446,7 +7439,7 @@
         <w:rPr>
           <w:rtl/>
         </w:rPr>
-        <w:t xml:space="preserve">فرض کنید بین کامپیوتر بین پویا و سجاد فقط یک مسیر وجود دارد و حداقل زمان ارسال یک بسته از پویا به سجاد </w:t>
+        <w:t xml:space="preserve">فرض کنید بین کامپیوتر پویا و سجاد فقط یک مسیر وجود دارد و حداقل زمان ارسال یک بسته از پویا به سجاد </w:t>
       </w:r>
       <w:r>
         <w:rPr>
@@ -7481,8 +7474,6 @@
         </w:rPr>
         <w:t>از بین نروند،</w:t>
       </w:r>
-      <w:bookmarkStart w:id="1" w:name="_GoBack"/>
-      <w:bookmarkEnd w:id="1"/>
       <w:r>
         <w:rPr>
           <w:rtl/>
@@ -8121,7 +8112,7 @@
                               <w:noProof/>
                               <w:rtl/>
                             </w:rPr>
-                            <w:t>6</w:t>
+                            <w:t>7</w:t>
                           </w:r>
                           <w:r>
                             <w:rPr>
@@ -8266,7 +8257,7 @@
                         <w:noProof/>
                         <w:rtl/>
                       </w:rPr>
-                      <w:t>6</w:t>
+                      <w:t>7</w:t>
                     </w:r>
                     <w:r>
                       <w:rPr>
@@ -11474,7 +11465,7 @@
         <v:path o:extrusionok="f" gradientshapeok="t" o:connecttype="rect"/>
         <o:lock v:ext="edit" aspectratio="t"/>
       </v:shapetype>
-      <v:shape id="_x0000_i1050" type="#_x0000_t75" style="width:11.25pt;height:11.25pt" o:bullet="t">
+      <v:shape id="_x0000_i1053" type="#_x0000_t75" style="width:11.25pt;height:11.25pt" o:bullet="t">
         <v:imagedata r:id="rId1" o:title="mso4629"/>
       </v:shape>
     </w:pict>
@@ -16621,7 +16612,7 @@
 </file>
 
 <file path=customXml/itemProps1.xml><?xml version="1.0" encoding="utf-8"?>
-<ds:datastoreItem xmlns:ds="http://schemas.openxmlformats.org/officeDocument/2006/customXml" ds:itemID="{B6E05348-C740-42C2-8AFD-E2688D649AFB}">
+<ds:datastoreItem xmlns:ds="http://schemas.openxmlformats.org/officeDocument/2006/customXml" ds:itemID="{C9E3E85F-ADA3-4A6E-B18D-A06857050257}">
   <ds:schemaRefs>
     <ds:schemaRef ds:uri="http://schemas.openxmlformats.org/officeDocument/2006/bibliography"/>
   </ds:schemaRefs>

</xml_diff>

<commit_message>
Add Amirhossein's suggested problems to HW5
</commit_message>
<xml_diff>
--- a/Homeworks/S2-97-98/CN1-S2-97-98-HW5.docx
+++ b/Homeworks/S2-97-98/CN1-S2-97-98-HW5.docx
@@ -4998,7 +4998,7 @@
           <v:shape id="_x0000_s1027" type="#_x0000_t75" style="position:absolute;left:0;text-align:left;margin-left:115.65pt;margin-top:7.45pt;width:476.9pt;height:165.35pt;z-index:251675648;mso-position-horizontal-relative:text;mso-position-vertical-relative:text">
             <v:imagedata r:id="rId14" o:title=""/>
           </v:shape>
-          <o:OLEObject Type="Embed" ProgID="Word.Document.12" ShapeID="_x0000_s1027" DrawAspect="Content" ObjectID="_1614247585" r:id="rId15">
+          <o:OLEObject Type="Embed" ProgID="Word.Document.12" ShapeID="_x0000_s1027" DrawAspect="Content" ObjectID="_1614261946" r:id="rId15">
             <o:FieldCodes>\s</o:FieldCodes>
           </o:OLEObject>
         </w:object>
@@ -7222,8 +7222,6 @@
         </w:rPr>
         <w:t>مفاهیم زیر را تعریف کنید.</w:t>
       </w:r>
-      <w:bookmarkStart w:id="1" w:name="_GoBack"/>
-      <w:bookmarkEnd w:id="1"/>
     </w:p>
     <w:p>
       <w:pPr>
@@ -7650,6 +7648,15 @@
       <w:pPr>
         <w:pStyle w:val="Style4"/>
       </w:pPr>
+      <w:r>
+        <w:rPr>
+          <w:rFonts w:hint="cs"/>
+          <w:rtl/>
+        </w:rPr>
+        <w:t xml:space="preserve">با توحه به این که بقیه تاخیرها ثابت هستند، متوسط </w:t>
+      </w:r>
+      <w:bookmarkStart w:id="1" w:name="_GoBack"/>
+      <w:bookmarkEnd w:id="1"/>
       <w:r>
         <w:rPr>
           <w:rtl/>
@@ -7697,7 +7704,7 @@
       <w:pPr>
         <w:pStyle w:val="Style4"/>
         <w:rPr>
-          <w:rtl/>
+          <w:rFonts w:eastAsiaTheme="minorEastAsia"/>
         </w:rPr>
       </w:pPr>
       <m:oMathPara>
@@ -7710,6 +7717,224 @@
           </m:r>
         </m:oMath>
       </m:oMathPara>
+    </w:p>
+    <w:p>
+      <w:pPr>
+        <w:bidi w:val="0"/>
+        <w:spacing w:after="0" w:line="240" w:lineRule="auto"/>
+        <w:rPr>
+          <w:rFonts w:eastAsiaTheme="minorEastAsia"/>
+          <w:rtl/>
+          <w:lang w:bidi="fa-IR"/>
+        </w:rPr>
+      </w:pPr>
+      <w:r>
+        <w:rPr>
+          <w:rFonts w:eastAsiaTheme="minorEastAsia"/>
+          <w:rtl/>
+        </w:rPr>
+        <w:br w:type="page"/>
+      </w:r>
+    </w:p>
+    <w:p>
+      <w:pPr>
+        <w:pStyle w:val="Style22"/>
+      </w:pPr>
+      <w:r>
+        <w:rPr>
+          <w:rFonts w:eastAsiaTheme="minorEastAsia" w:hint="cs"/>
+          <w:rtl/>
+        </w:rPr>
+        <w:lastRenderedPageBreak/>
+        <w:t xml:space="preserve">سوال 12: </w:t>
+      </w:r>
+      <w:r>
+        <w:rPr>
+          <w:rtl/>
+        </w:rPr>
+        <w:t>توضیح دهید که چرا در انتهای یک</w:t>
+      </w:r>
+      <w:r>
+        <w:t xml:space="preserve"> </w:t>
+      </w:r>
+      <w:r>
+        <w:t>DNS</w:t>
+      </w:r>
+      <w:r>
+        <w:t xml:space="preserve"> name </w:t>
+      </w:r>
+      <w:r>
+        <w:rPr>
+          <w:rtl/>
+        </w:rPr>
+        <w:t>نمی</w:t>
+      </w:r>
+      <w:r>
+        <w:rPr>
+          <w:rFonts w:hint="cs"/>
+          <w:rtl/>
+        </w:rPr>
+        <w:t>‌</w:t>
+      </w:r>
+      <w:r>
+        <w:rPr>
+          <w:rtl/>
+        </w:rPr>
+        <w:t>تواند یک رقم وجود داشته باشد؟</w:t>
+      </w:r>
+    </w:p>
+    <w:p>
+      <w:pPr>
+        <w:pStyle w:val="Style4"/>
+        <w:rPr>
+          <w:rtl/>
+        </w:rPr>
+      </w:pPr>
+      <w:r>
+        <w:rPr>
+          <w:rFonts w:hint="cs"/>
+          <w:rtl/>
+        </w:rPr>
+        <w:t xml:space="preserve">یک آدرس آیپی شامل مجموعه‌ای از چهار عدد است که با نقطه از هم جدا شده‌اند. یک مرورگر از این نکته که یک </w:t>
+      </w:r>
+      <w:r>
+        <w:t>DNS name</w:t>
+      </w:r>
+      <w:r>
+        <w:rPr>
+          <w:rFonts w:hint="cs"/>
+          <w:rtl/>
+        </w:rPr>
+        <w:t xml:space="preserve"> با عدد تمام نمی‌شود استفاده می‌کند تا بین آن‌ها و آدرس‌های آیپی تفاوت قائل شود.</w:t>
+      </w:r>
+    </w:p>
+    <w:p>
+      <w:pPr>
+        <w:pStyle w:val="Style22"/>
+        <w:rPr>
+          <w:rtl/>
+        </w:rPr>
+      </w:pPr>
+    </w:p>
+    <w:p>
+      <w:pPr>
+        <w:pStyle w:val="Style22"/>
+        <w:rPr>
+          <w:rtl/>
+        </w:rPr>
+      </w:pPr>
+    </w:p>
+    <w:p>
+      <w:pPr>
+        <w:pStyle w:val="Style22"/>
+        <w:rPr>
+          <w:rtl/>
+        </w:rPr>
+      </w:pPr>
+    </w:p>
+    <w:p>
+      <w:pPr>
+        <w:pStyle w:val="Style22"/>
+        <w:rPr>
+          <w:rtl/>
+        </w:rPr>
+      </w:pPr>
+      <w:r>
+        <w:rPr>
+          <w:rFonts w:hint="cs"/>
+          <w:rtl/>
+        </w:rPr>
+        <w:t xml:space="preserve">سوال 13: سه مورد از دلایل این که سرورهای </w:t>
+      </w:r>
+      <w:r>
+        <w:t>DNS</w:t>
+      </w:r>
+      <w:r>
+        <w:rPr>
+          <w:rFonts w:hint="cs"/>
+          <w:rtl/>
+        </w:rPr>
+        <w:t xml:space="preserve"> را متمرکز نمی‌سازند بیان کنید.</w:t>
+      </w:r>
+    </w:p>
+    <w:p>
+      <w:pPr>
+        <w:pStyle w:val="Style4"/>
+        <w:numPr>
+          <w:ilvl w:val="0"/>
+          <w:numId w:val="38"/>
+        </w:numPr>
+        <w:rPr>
+          <w:rFonts w:hint="cs"/>
+          <w:rtl/>
+        </w:rPr>
+      </w:pPr>
+      <w:r>
+        <w:rPr>
+          <w:rFonts w:hint="cs"/>
+          <w:rtl/>
+        </w:rPr>
+        <w:t xml:space="preserve">متمرکز بودن سرورهای </w:t>
+      </w:r>
+      <w:r>
+        <w:t>DNS</w:t>
+      </w:r>
+      <w:r>
+        <w:rPr>
+          <w:rFonts w:hint="cs"/>
+          <w:rtl/>
+        </w:rPr>
+        <w:t xml:space="preserve"> موجب ایجاد یک نقطه حساس به خرابی می‌شود.</w:t>
+      </w:r>
+    </w:p>
+    <w:p>
+      <w:pPr>
+        <w:pStyle w:val="Style4"/>
+        <w:numPr>
+          <w:ilvl w:val="0"/>
+          <w:numId w:val="38"/>
+        </w:numPr>
+        <w:rPr>
+          <w:rtl/>
+        </w:rPr>
+      </w:pPr>
+      <w:r>
+        <w:rPr>
+          <w:rFonts w:hint="cs"/>
+          <w:rtl/>
+        </w:rPr>
+        <w:t xml:space="preserve">متمرکز بودن سرورهای </w:t>
+      </w:r>
+      <w:r>
+        <w:t>DNS</w:t>
+      </w:r>
+      <w:r>
+        <w:rPr>
+          <w:rFonts w:hint="cs"/>
+          <w:rtl/>
+        </w:rPr>
+        <w:t xml:space="preserve"> موجب می‌شود تا آن سرور حجم زیادی از ترافیک را تحمل کند.</w:t>
+      </w:r>
+    </w:p>
+    <w:p>
+      <w:pPr>
+        <w:pStyle w:val="Style4"/>
+        <w:numPr>
+          <w:ilvl w:val="0"/>
+          <w:numId w:val="38"/>
+        </w:numPr>
+        <w:rPr>
+          <w:rFonts w:hint="cs"/>
+          <w:rtl/>
+        </w:rPr>
+      </w:pPr>
+      <w:r>
+        <w:rPr>
+          <w:rFonts w:hint="cs"/>
+          <w:rtl/>
+        </w:rPr>
+        <w:t>نگه‌داری از یک سرور متمرکز کار دشواری است.</w:t>
+      </w:r>
     </w:p>
     <w:sectPr>
       <w:headerReference w:type="default" r:id="rId16"/>
@@ -8164,7 +8389,7 @@
                               <w:noProof/>
                               <w:rtl/>
                             </w:rPr>
-                            <w:t>7</w:t>
+                            <w:t>8</w:t>
                           </w:r>
                           <w:r>
                             <w:rPr>
@@ -8309,7 +8534,7 @@
                         <w:noProof/>
                         <w:rtl/>
                       </w:rPr>
-                      <w:t>7</w:t>
+                      <w:t>8</w:t>
                     </w:r>
                     <w:r>
                       <w:rPr>
@@ -11465,7 +11690,7 @@
         <v:path o:extrusionok="f" gradientshapeok="t" o:connecttype="rect"/>
         <o:lock v:ext="edit" aspectratio="t"/>
       </v:shapetype>
-      <v:shape id="_x0000_i1053" type="#_x0000_t75" style="width:11.25pt;height:11.25pt" o:bullet="t">
+      <v:shape id="_x0000_i1038" type="#_x0000_t75" style="width:11.25pt;height:11.25pt" o:bullet="t">
         <v:imagedata r:id="rId1" o:title="mso4629"/>
       </v:shape>
     </w:pict>
@@ -11669,6 +11894,92 @@
     </w:lvl>
   </w:abstractNum>
   <w:abstractNum w:abstractNumId="2" w15:restartNumberingAfterBreak="0">
+    <w:nsid w:val="041B3BE8"/>
+    <w:multiLevelType w:val="hybridMultilevel"/>
+    <w:tmpl w:val="CA026520"/>
+    <w:lvl w:ilvl="0" w:tplc="0409000F">
+      <w:start w:val="1"/>
+      <w:numFmt w:val="decimal"/>
+      <w:lvlText w:val="%1."/>
+      <w:lvlJc w:val="left"/>
+      <w:pPr>
+        <w:ind w:left="720" w:hanging="360"/>
+      </w:pPr>
+    </w:lvl>
+    <w:lvl w:ilvl="1" w:tplc="04090019" w:tentative="1">
+      <w:start w:val="1"/>
+      <w:numFmt w:val="lowerLetter"/>
+      <w:lvlText w:val="%2."/>
+      <w:lvlJc w:val="left"/>
+      <w:pPr>
+        <w:ind w:left="1440" w:hanging="360"/>
+      </w:pPr>
+    </w:lvl>
+    <w:lvl w:ilvl="2" w:tplc="0409001B" w:tentative="1">
+      <w:start w:val="1"/>
+      <w:numFmt w:val="lowerRoman"/>
+      <w:lvlText w:val="%3."/>
+      <w:lvlJc w:val="right"/>
+      <w:pPr>
+        <w:ind w:left="2160" w:hanging="180"/>
+      </w:pPr>
+    </w:lvl>
+    <w:lvl w:ilvl="3" w:tplc="0409000F" w:tentative="1">
+      <w:start w:val="1"/>
+      <w:numFmt w:val="decimal"/>
+      <w:lvlText w:val="%4."/>
+      <w:lvlJc w:val="left"/>
+      <w:pPr>
+        <w:ind w:left="2880" w:hanging="360"/>
+      </w:pPr>
+    </w:lvl>
+    <w:lvl w:ilvl="4" w:tplc="04090019" w:tentative="1">
+      <w:start w:val="1"/>
+      <w:numFmt w:val="lowerLetter"/>
+      <w:lvlText w:val="%5."/>
+      <w:lvlJc w:val="left"/>
+      <w:pPr>
+        <w:ind w:left="3600" w:hanging="360"/>
+      </w:pPr>
+    </w:lvl>
+    <w:lvl w:ilvl="5" w:tplc="0409001B" w:tentative="1">
+      <w:start w:val="1"/>
+      <w:numFmt w:val="lowerRoman"/>
+      <w:lvlText w:val="%6."/>
+      <w:lvlJc w:val="right"/>
+      <w:pPr>
+        <w:ind w:left="4320" w:hanging="180"/>
+      </w:pPr>
+    </w:lvl>
+    <w:lvl w:ilvl="6" w:tplc="0409000F" w:tentative="1">
+      <w:start w:val="1"/>
+      <w:numFmt w:val="decimal"/>
+      <w:lvlText w:val="%7."/>
+      <w:lvlJc w:val="left"/>
+      <w:pPr>
+        <w:ind w:left="5040" w:hanging="360"/>
+      </w:pPr>
+    </w:lvl>
+    <w:lvl w:ilvl="7" w:tplc="04090019" w:tentative="1">
+      <w:start w:val="1"/>
+      <w:numFmt w:val="lowerLetter"/>
+      <w:lvlText w:val="%8."/>
+      <w:lvlJc w:val="left"/>
+      <w:pPr>
+        <w:ind w:left="5760" w:hanging="360"/>
+      </w:pPr>
+    </w:lvl>
+    <w:lvl w:ilvl="8" w:tplc="0409001B" w:tentative="1">
+      <w:start w:val="1"/>
+      <w:numFmt w:val="lowerRoman"/>
+      <w:lvlText w:val="%9."/>
+      <w:lvlJc w:val="right"/>
+      <w:pPr>
+        <w:ind w:left="6480" w:hanging="180"/>
+      </w:pPr>
+    </w:lvl>
+  </w:abstractNum>
+  <w:abstractNum w:abstractNumId="3" w15:restartNumberingAfterBreak="0">
     <w:nsid w:val="04C9401E"/>
     <w:multiLevelType w:val="hybridMultilevel"/>
     <w:tmpl w:val="17624C54"/>
@@ -11781,7 +12092,7 @@
       </w:rPr>
     </w:lvl>
   </w:abstractNum>
-  <w:abstractNum w:abstractNumId="3" w15:restartNumberingAfterBreak="0">
+  <w:abstractNum w:abstractNumId="4" w15:restartNumberingAfterBreak="0">
     <w:nsid w:val="05BF23C5"/>
     <w:multiLevelType w:val="hybridMultilevel"/>
     <w:tmpl w:val="DFB00700"/>
@@ -11867,7 +12178,7 @@
       </w:pPr>
     </w:lvl>
   </w:abstractNum>
-  <w:abstractNum w:abstractNumId="4" w15:restartNumberingAfterBreak="0">
+  <w:abstractNum w:abstractNumId="5" w15:restartNumberingAfterBreak="0">
     <w:nsid w:val="075328D4"/>
     <w:multiLevelType w:val="hybridMultilevel"/>
     <w:tmpl w:val="336E4B26"/>
@@ -11981,7 +12292,7 @@
       </w:rPr>
     </w:lvl>
   </w:abstractNum>
-  <w:abstractNum w:abstractNumId="5" w15:restartNumberingAfterBreak="0">
+  <w:abstractNum w:abstractNumId="6" w15:restartNumberingAfterBreak="0">
     <w:nsid w:val="07586AC4"/>
     <w:multiLevelType w:val="hybridMultilevel"/>
     <w:tmpl w:val="70306A08"/>
@@ -12096,7 +12407,7 @@
       </w:rPr>
     </w:lvl>
   </w:abstractNum>
-  <w:abstractNum w:abstractNumId="6" w15:restartNumberingAfterBreak="0">
+  <w:abstractNum w:abstractNumId="7" w15:restartNumberingAfterBreak="0">
     <w:nsid w:val="0C9605CC"/>
     <w:multiLevelType w:val="hybridMultilevel"/>
     <w:tmpl w:val="2888460E"/>
@@ -12209,7 +12520,7 @@
       </w:rPr>
     </w:lvl>
   </w:abstractNum>
-  <w:abstractNum w:abstractNumId="7" w15:restartNumberingAfterBreak="0">
+  <w:abstractNum w:abstractNumId="8" w15:restartNumberingAfterBreak="0">
     <w:nsid w:val="11F053DA"/>
     <w:multiLevelType w:val="hybridMultilevel"/>
     <w:tmpl w:val="4F3629C0"/>
@@ -12322,7 +12633,7 @@
       </w:rPr>
     </w:lvl>
   </w:abstractNum>
-  <w:abstractNum w:abstractNumId="8" w15:restartNumberingAfterBreak="0">
+  <w:abstractNum w:abstractNumId="9" w15:restartNumberingAfterBreak="0">
     <w:nsid w:val="15CC7155"/>
     <w:multiLevelType w:val="hybridMultilevel"/>
     <w:tmpl w:val="56707388"/>
@@ -12408,7 +12719,7 @@
       </w:pPr>
     </w:lvl>
   </w:abstractNum>
-  <w:abstractNum w:abstractNumId="9" w15:restartNumberingAfterBreak="0">
+  <w:abstractNum w:abstractNumId="10" w15:restartNumberingAfterBreak="0">
     <w:nsid w:val="162E067F"/>
     <w:multiLevelType w:val="hybridMultilevel"/>
     <w:tmpl w:val="DA1043A2"/>
@@ -12521,7 +12832,7 @@
       </w:rPr>
     </w:lvl>
   </w:abstractNum>
-  <w:abstractNum w:abstractNumId="10" w15:restartNumberingAfterBreak="0">
+  <w:abstractNum w:abstractNumId="11" w15:restartNumberingAfterBreak="0">
     <w:nsid w:val="1E927258"/>
     <w:multiLevelType w:val="hybridMultilevel"/>
     <w:tmpl w:val="C4D6E1C6"/>
@@ -12634,7 +12945,7 @@
       </w:rPr>
     </w:lvl>
   </w:abstractNum>
-  <w:abstractNum w:abstractNumId="11" w15:restartNumberingAfterBreak="0">
+  <w:abstractNum w:abstractNumId="12" w15:restartNumberingAfterBreak="0">
     <w:nsid w:val="1EAF6933"/>
     <w:multiLevelType w:val="hybridMultilevel"/>
     <w:tmpl w:val="158CE364"/>
@@ -12747,7 +13058,7 @@
       </w:rPr>
     </w:lvl>
   </w:abstractNum>
-  <w:abstractNum w:abstractNumId="12" w15:restartNumberingAfterBreak="0">
+  <w:abstractNum w:abstractNumId="13" w15:restartNumberingAfterBreak="0">
     <w:nsid w:val="20713D12"/>
     <w:multiLevelType w:val="hybridMultilevel"/>
     <w:tmpl w:val="28E64F72"/>
@@ -12833,7 +13144,7 @@
       </w:pPr>
     </w:lvl>
   </w:abstractNum>
-  <w:abstractNum w:abstractNumId="13" w15:restartNumberingAfterBreak="0">
+  <w:abstractNum w:abstractNumId="14" w15:restartNumberingAfterBreak="0">
     <w:nsid w:val="24AC00E0"/>
     <w:multiLevelType w:val="hybridMultilevel"/>
     <w:tmpl w:val="6BC6FA64"/>
@@ -12946,7 +13257,7 @@
       </w:rPr>
     </w:lvl>
   </w:abstractNum>
-  <w:abstractNum w:abstractNumId="14" w15:restartNumberingAfterBreak="0">
+  <w:abstractNum w:abstractNumId="15" w15:restartNumberingAfterBreak="0">
     <w:nsid w:val="28905659"/>
     <w:multiLevelType w:val="hybridMultilevel"/>
     <w:tmpl w:val="B65A4786"/>
@@ -13059,7 +13370,7 @@
       </w:rPr>
     </w:lvl>
   </w:abstractNum>
-  <w:abstractNum w:abstractNumId="15" w15:restartNumberingAfterBreak="0">
+  <w:abstractNum w:abstractNumId="16" w15:restartNumberingAfterBreak="0">
     <w:nsid w:val="2E164BD9"/>
     <w:multiLevelType w:val="hybridMultilevel"/>
     <w:tmpl w:val="DFB00700"/>
@@ -13145,7 +13456,7 @@
       </w:pPr>
     </w:lvl>
   </w:abstractNum>
-  <w:abstractNum w:abstractNumId="16" w15:restartNumberingAfterBreak="0">
+  <w:abstractNum w:abstractNumId="17" w15:restartNumberingAfterBreak="0">
     <w:nsid w:val="3206467E"/>
     <w:multiLevelType w:val="hybridMultilevel"/>
     <w:tmpl w:val="A21453CE"/>
@@ -13285,7 +13596,7 @@
       </w:rPr>
     </w:lvl>
   </w:abstractNum>
-  <w:abstractNum w:abstractNumId="17" w15:restartNumberingAfterBreak="0">
+  <w:abstractNum w:abstractNumId="18" w15:restartNumberingAfterBreak="0">
     <w:nsid w:val="3C54113B"/>
     <w:multiLevelType w:val="hybridMultilevel"/>
     <w:tmpl w:val="2DD013EE"/>
@@ -13374,7 +13685,7 @@
       </w:pPr>
     </w:lvl>
   </w:abstractNum>
-  <w:abstractNum w:abstractNumId="18" w15:restartNumberingAfterBreak="0">
+  <w:abstractNum w:abstractNumId="19" w15:restartNumberingAfterBreak="0">
     <w:nsid w:val="43F145A5"/>
     <w:multiLevelType w:val="multilevel"/>
     <w:tmpl w:val="17E8694E"/>
@@ -13487,7 +13798,7 @@
       </w:pPr>
     </w:lvl>
   </w:abstractNum>
-  <w:abstractNum w:abstractNumId="19" w15:restartNumberingAfterBreak="0">
+  <w:abstractNum w:abstractNumId="20" w15:restartNumberingAfterBreak="0">
     <w:nsid w:val="4A6F4D88"/>
     <w:multiLevelType w:val="multilevel"/>
     <w:tmpl w:val="64D47636"/>
@@ -13600,7 +13911,7 @@
       </w:pPr>
     </w:lvl>
   </w:abstractNum>
-  <w:abstractNum w:abstractNumId="20" w15:restartNumberingAfterBreak="0">
+  <w:abstractNum w:abstractNumId="21" w15:restartNumberingAfterBreak="0">
     <w:nsid w:val="545C0704"/>
     <w:multiLevelType w:val="hybridMultilevel"/>
     <w:tmpl w:val="BF5A8FE2"/>
@@ -13713,7 +14024,7 @@
       </w:rPr>
     </w:lvl>
   </w:abstractNum>
-  <w:abstractNum w:abstractNumId="21" w15:restartNumberingAfterBreak="0">
+  <w:abstractNum w:abstractNumId="22" w15:restartNumberingAfterBreak="0">
     <w:nsid w:val="57DB33C7"/>
     <w:multiLevelType w:val="hybridMultilevel"/>
     <w:tmpl w:val="81B8E216"/>
@@ -13826,7 +14137,7 @@
       </w:rPr>
     </w:lvl>
   </w:abstractNum>
-  <w:abstractNum w:abstractNumId="22" w15:restartNumberingAfterBreak="0">
+  <w:abstractNum w:abstractNumId="23" w15:restartNumberingAfterBreak="0">
     <w:nsid w:val="5CF44B4C"/>
     <w:multiLevelType w:val="hybridMultilevel"/>
     <w:tmpl w:val="B9E4CF88"/>
@@ -13912,7 +14223,7 @@
       </w:pPr>
     </w:lvl>
   </w:abstractNum>
-  <w:abstractNum w:abstractNumId="23" w15:restartNumberingAfterBreak="0">
+  <w:abstractNum w:abstractNumId="24" w15:restartNumberingAfterBreak="0">
     <w:nsid w:val="63F32C4D"/>
     <w:multiLevelType w:val="hybridMultilevel"/>
     <w:tmpl w:val="6518A640"/>
@@ -14025,7 +14336,7 @@
       </w:rPr>
     </w:lvl>
   </w:abstractNum>
-  <w:abstractNum w:abstractNumId="24" w15:restartNumberingAfterBreak="0">
+  <w:abstractNum w:abstractNumId="25" w15:restartNumberingAfterBreak="0">
     <w:nsid w:val="651F1106"/>
     <w:multiLevelType w:val="hybridMultilevel"/>
     <w:tmpl w:val="BB461BDC"/>
@@ -14137,7 +14448,7 @@
       </w:rPr>
     </w:lvl>
   </w:abstractNum>
-  <w:abstractNum w:abstractNumId="25" w15:restartNumberingAfterBreak="0">
+  <w:abstractNum w:abstractNumId="26" w15:restartNumberingAfterBreak="0">
     <w:nsid w:val="659141BE"/>
     <w:multiLevelType w:val="hybridMultilevel"/>
     <w:tmpl w:val="89AE524E"/>
@@ -14250,7 +14561,7 @@
       </w:rPr>
     </w:lvl>
   </w:abstractNum>
-  <w:abstractNum w:abstractNumId="26" w15:restartNumberingAfterBreak="0">
+  <w:abstractNum w:abstractNumId="27" w15:restartNumberingAfterBreak="0">
     <w:nsid w:val="6BF61608"/>
     <w:multiLevelType w:val="hybridMultilevel"/>
     <w:tmpl w:val="CBAE8C3C"/>
@@ -14362,7 +14673,7 @@
       </w:rPr>
     </w:lvl>
   </w:abstractNum>
-  <w:abstractNum w:abstractNumId="27" w15:restartNumberingAfterBreak="0">
+  <w:abstractNum w:abstractNumId="28" w15:restartNumberingAfterBreak="0">
     <w:nsid w:val="6C5D0BB2"/>
     <w:multiLevelType w:val="hybridMultilevel"/>
     <w:tmpl w:val="983EF408"/>
@@ -14475,7 +14786,7 @@
       </w:rPr>
     </w:lvl>
   </w:abstractNum>
-  <w:abstractNum w:abstractNumId="28" w15:restartNumberingAfterBreak="0">
+  <w:abstractNum w:abstractNumId="29" w15:restartNumberingAfterBreak="0">
     <w:nsid w:val="6CED0829"/>
     <w:multiLevelType w:val="hybridMultilevel"/>
     <w:tmpl w:val="73E0FA9C"/>
@@ -14588,7 +14899,7 @@
       </w:rPr>
     </w:lvl>
   </w:abstractNum>
-  <w:abstractNum w:abstractNumId="29" w15:restartNumberingAfterBreak="0">
+  <w:abstractNum w:abstractNumId="30" w15:restartNumberingAfterBreak="0">
     <w:nsid w:val="6F433666"/>
     <w:multiLevelType w:val="hybridMultilevel"/>
     <w:tmpl w:val="BB4E4A0A"/>
@@ -14677,7 +14988,7 @@
       </w:pPr>
     </w:lvl>
   </w:abstractNum>
-  <w:abstractNum w:abstractNumId="30" w15:restartNumberingAfterBreak="0">
+  <w:abstractNum w:abstractNumId="31" w15:restartNumberingAfterBreak="0">
     <w:nsid w:val="72A73C2F"/>
     <w:multiLevelType w:val="hybridMultilevel"/>
     <w:tmpl w:val="1BFC106A"/>
@@ -14790,7 +15101,7 @@
       </w:rPr>
     </w:lvl>
   </w:abstractNum>
-  <w:abstractNum w:abstractNumId="31" w15:restartNumberingAfterBreak="0">
+  <w:abstractNum w:abstractNumId="32" w15:restartNumberingAfterBreak="0">
     <w:nsid w:val="74DA2AE1"/>
     <w:multiLevelType w:val="hybridMultilevel"/>
     <w:tmpl w:val="65CA7A98"/>
@@ -14876,7 +15187,7 @@
       </w:pPr>
     </w:lvl>
   </w:abstractNum>
-  <w:abstractNum w:abstractNumId="32" w15:restartNumberingAfterBreak="0">
+  <w:abstractNum w:abstractNumId="33" w15:restartNumberingAfterBreak="0">
     <w:nsid w:val="76305D23"/>
     <w:multiLevelType w:val="hybridMultilevel"/>
     <w:tmpl w:val="BD363364"/>
@@ -14962,7 +15273,7 @@
       </w:pPr>
     </w:lvl>
   </w:abstractNum>
-  <w:abstractNum w:abstractNumId="33" w15:restartNumberingAfterBreak="0">
+  <w:abstractNum w:abstractNumId="34" w15:restartNumberingAfterBreak="0">
     <w:nsid w:val="779C5F8B"/>
     <w:multiLevelType w:val="multilevel"/>
     <w:tmpl w:val="A21453CE"/>
@@ -15102,7 +15413,7 @@
       </w:rPr>
     </w:lvl>
   </w:abstractNum>
-  <w:abstractNum w:abstractNumId="34" w15:restartNumberingAfterBreak="0">
+  <w:abstractNum w:abstractNumId="35" w15:restartNumberingAfterBreak="0">
     <w:nsid w:val="78536776"/>
     <w:multiLevelType w:val="hybridMultilevel"/>
     <w:tmpl w:val="441AE4D2"/>
@@ -15218,7 +15529,7 @@
       </w:pPr>
     </w:lvl>
   </w:abstractNum>
-  <w:abstractNum w:abstractNumId="35" w15:restartNumberingAfterBreak="0">
+  <w:abstractNum w:abstractNumId="36" w15:restartNumberingAfterBreak="0">
     <w:nsid w:val="79E2198D"/>
     <w:multiLevelType w:val="hybridMultilevel"/>
     <w:tmpl w:val="528C5C24"/>
@@ -15307,7 +15618,7 @@
       </w:pPr>
     </w:lvl>
   </w:abstractNum>
-  <w:abstractNum w:abstractNumId="36" w15:restartNumberingAfterBreak="0">
+  <w:abstractNum w:abstractNumId="37" w15:restartNumberingAfterBreak="0">
     <w:nsid w:val="7E4871C5"/>
     <w:multiLevelType w:val="hybridMultilevel"/>
     <w:tmpl w:val="CD164FF4"/>
@@ -15421,115 +15732,118 @@
     </w:lvl>
   </w:abstractNum>
   <w:num w:numId="1">
-    <w:abstractNumId w:val="16"/>
+    <w:abstractNumId w:val="17"/>
   </w:num>
   <w:num w:numId="2">
+    <w:abstractNumId w:val="34"/>
+  </w:num>
+  <w:num w:numId="3">
+    <w:abstractNumId w:val="35"/>
+  </w:num>
+  <w:num w:numId="4">
+    <w:abstractNumId w:val="30"/>
+  </w:num>
+  <w:num w:numId="5">
+    <w:abstractNumId w:val="3"/>
+  </w:num>
+  <w:num w:numId="6">
+    <w:abstractNumId w:val="15"/>
+  </w:num>
+  <w:num w:numId="7">
+    <w:abstractNumId w:val="18"/>
+  </w:num>
+  <w:num w:numId="8">
+    <w:abstractNumId w:val="32"/>
+  </w:num>
+  <w:num w:numId="9">
+    <w:abstractNumId w:val="13"/>
+  </w:num>
+  <w:num w:numId="10">
+    <w:abstractNumId w:val="26"/>
+  </w:num>
+  <w:num w:numId="11">
     <w:abstractNumId w:val="33"/>
   </w:num>
-  <w:num w:numId="3">
-    <w:abstractNumId w:val="34"/>
-  </w:num>
-  <w:num w:numId="4">
-    <w:abstractNumId w:val="29"/>
-  </w:num>
-  <w:num w:numId="5">
-    <w:abstractNumId w:val="2"/>
-  </w:num>
-  <w:num w:numId="6">
-    <w:abstractNumId w:val="14"/>
-  </w:num>
-  <w:num w:numId="7">
-    <w:abstractNumId w:val="17"/>
-  </w:num>
-  <w:num w:numId="8">
-    <w:abstractNumId w:val="31"/>
-  </w:num>
-  <w:num w:numId="9">
+  <w:num w:numId="12">
     <w:abstractNumId w:val="12"/>
   </w:num>
-  <w:num w:numId="10">
-    <w:abstractNumId w:val="25"/>
-  </w:num>
-  <w:num w:numId="11">
-    <w:abstractNumId w:val="32"/>
-  </w:num>
-  <w:num w:numId="12">
-    <w:abstractNumId w:val="11"/>
-  </w:num>
   <w:num w:numId="13">
-    <w:abstractNumId w:val="22"/>
+    <w:abstractNumId w:val="23"/>
   </w:num>
   <w:num w:numId="14">
-    <w:abstractNumId w:val="30"/>
+    <w:abstractNumId w:val="31"/>
   </w:num>
   <w:num w:numId="15">
     <w:abstractNumId w:val="0"/>
   </w:num>
   <w:num w:numId="16">
-    <w:abstractNumId w:val="7"/>
+    <w:abstractNumId w:val="8"/>
   </w:num>
   <w:num w:numId="17">
-    <w:abstractNumId w:val="8"/>
+    <w:abstractNumId w:val="9"/>
   </w:num>
   <w:num w:numId="18">
-    <w:abstractNumId w:val="4"/>
+    <w:abstractNumId w:val="5"/>
   </w:num>
   <w:num w:numId="19">
-    <w:abstractNumId w:val="9"/>
+    <w:abstractNumId w:val="10"/>
   </w:num>
   <w:num w:numId="20">
-    <w:abstractNumId w:val="10"/>
+    <w:abstractNumId w:val="11"/>
   </w:num>
   <w:num w:numId="21">
-    <w:abstractNumId w:val="23"/>
+    <w:abstractNumId w:val="24"/>
   </w:num>
   <w:num w:numId="22">
-    <w:abstractNumId w:val="5"/>
+    <w:abstractNumId w:val="6"/>
   </w:num>
   <w:num w:numId="23">
-    <w:abstractNumId w:val="27"/>
+    <w:abstractNumId w:val="28"/>
   </w:num>
   <w:num w:numId="24">
     <w:abstractNumId w:val="1"/>
   </w:num>
   <w:num w:numId="25">
+    <w:abstractNumId w:val="22"/>
+  </w:num>
+  <w:num w:numId="26">
+    <w:abstractNumId w:val="29"/>
+  </w:num>
+  <w:num w:numId="27">
+    <w:abstractNumId w:val="36"/>
+  </w:num>
+  <w:num w:numId="28">
+    <w:abstractNumId w:val="14"/>
+  </w:num>
+  <w:num w:numId="29">
+    <w:abstractNumId w:val="25"/>
+  </w:num>
+  <w:num w:numId="30">
+    <w:abstractNumId w:val="27"/>
+  </w:num>
+  <w:num w:numId="31">
+    <w:abstractNumId w:val="7"/>
+  </w:num>
+  <w:num w:numId="32">
+    <w:abstractNumId w:val="37"/>
+  </w:num>
+  <w:num w:numId="33">
     <w:abstractNumId w:val="21"/>
   </w:num>
-  <w:num w:numId="26">
-    <w:abstractNumId w:val="28"/>
-  </w:num>
-  <w:num w:numId="27">
-    <w:abstractNumId w:val="35"/>
-  </w:num>
-  <w:num w:numId="28">
-    <w:abstractNumId w:val="13"/>
-  </w:num>
-  <w:num w:numId="29">
-    <w:abstractNumId w:val="24"/>
-  </w:num>
-  <w:num w:numId="30">
-    <w:abstractNumId w:val="26"/>
-  </w:num>
-  <w:num w:numId="31">
-    <w:abstractNumId w:val="6"/>
-  </w:num>
-  <w:num w:numId="32">
-    <w:abstractNumId w:val="36"/>
-  </w:num>
-  <w:num w:numId="33">
+  <w:num w:numId="34">
     <w:abstractNumId w:val="20"/>
   </w:num>
-  <w:num w:numId="34">
+  <w:num w:numId="35">
     <w:abstractNumId w:val="19"/>
   </w:num>
-  <w:num w:numId="35">
-    <w:abstractNumId w:val="18"/>
-  </w:num>
   <w:num w:numId="36">
-    <w:abstractNumId w:val="15"/>
+    <w:abstractNumId w:val="16"/>
   </w:num>
   <w:num w:numId="37">
-    <w:abstractNumId w:val="3"/>
+    <w:abstractNumId w:val="4"/>
+  </w:num>
+  <w:num w:numId="38">
+    <w:abstractNumId w:val="2"/>
   </w:num>
 </w:numbering>
 </file>
@@ -15933,6 +16247,7 @@
   <w:style w:type="character" w:default="1" w:styleId="DefaultParagraphFont">
     <w:name w:val="Default Paragraph Font"/>
     <w:uiPriority w:val="1"/>
+    <w:semiHidden/>
     <w:unhideWhenUsed/>
   </w:style>
   <w:style w:type="table" w:default="1" w:styleId="TableNormal">
@@ -16612,7 +16927,7 @@
 </file>
 
 <file path=customXml/itemProps1.xml><?xml version="1.0" encoding="utf-8"?>
-<ds:datastoreItem xmlns:ds="http://schemas.openxmlformats.org/officeDocument/2006/customXml" ds:itemID="{C9E3E85F-ADA3-4A6E-B18D-A06857050257}">
+<ds:datastoreItem xmlns:ds="http://schemas.openxmlformats.org/officeDocument/2006/customXml" ds:itemID="{CF4C12B0-732D-4152-84AA-6E3854FE7E6E}">
   <ds:schemaRefs>
     <ds:schemaRef ds:uri="http://schemas.openxmlformats.org/officeDocument/2006/bibliography"/>
   </ds:schemaRefs>

</xml_diff>

<commit_message>
Updates CN1-S2-97-98-HW5 and adds CN1-S2-97-98-HW6.
</commit_message>
<xml_diff>
--- a/Homeworks/S2-97-98/CN1-S2-97-98-HW5.docx
+++ b/Homeworks/S2-97-98/CN1-S2-97-98-HW5.docx
@@ -567,275 +567,103 @@
           <w:rtl/>
           <w:lang w:bidi="fa-IR"/>
         </w:rPr>
-        <w:t xml:space="preserve"> مقا</w:t>
-      </w:r>
-      <w:r>
-        <w:rPr>
-          <w:rFonts w:hint="cs"/>
-          <w:rtl/>
-          <w:lang w:bidi="fa-IR"/>
-        </w:rPr>
-        <w:t>ی</w:t>
-      </w:r>
-      <w:r>
-        <w:rPr>
-          <w:rFonts w:hint="eastAsia"/>
-          <w:rtl/>
-          <w:lang w:bidi="fa-IR"/>
-        </w:rPr>
-        <w:t>سه</w:t>
-      </w:r>
-      <w:r>
-        <w:rPr>
-          <w:rtl/>
-          <w:lang w:bidi="fa-IR"/>
-        </w:rPr>
-        <w:t xml:space="preserve"> کن</w:t>
-      </w:r>
-      <w:r>
-        <w:rPr>
-          <w:rFonts w:hint="cs"/>
-          <w:rtl/>
-          <w:lang w:bidi="fa-IR"/>
-        </w:rPr>
-        <w:t>ی</w:t>
-      </w:r>
-      <w:r>
-        <w:rPr>
-          <w:rFonts w:hint="eastAsia"/>
-          <w:rtl/>
-          <w:lang w:bidi="fa-IR"/>
-        </w:rPr>
-        <w:t>د</w:t>
-      </w:r>
-      <w:r>
-        <w:rPr>
-          <w:rtl/>
-          <w:lang w:bidi="fa-IR"/>
-        </w:rPr>
-        <w:t xml:space="preserve">. به نظر شما در کدام </w:t>
-      </w:r>
-      <w:r>
-        <w:rPr>
-          <w:rFonts w:hint="cs"/>
-          <w:rtl/>
-          <w:lang w:bidi="fa-IR"/>
-        </w:rPr>
-        <w:t>ی</w:t>
-      </w:r>
-      <w:r>
-        <w:rPr>
-          <w:rFonts w:hint="eastAsia"/>
-          <w:rtl/>
-          <w:lang w:bidi="fa-IR"/>
-        </w:rPr>
-        <w:t>ک</w:t>
-      </w:r>
-      <w:r>
-        <w:rPr>
-          <w:rtl/>
-          <w:lang w:bidi="fa-IR"/>
-        </w:rPr>
-        <w:t xml:space="preserve"> از ا</w:t>
-      </w:r>
-      <w:r>
-        <w:rPr>
-          <w:rFonts w:hint="cs"/>
-          <w:rtl/>
-          <w:lang w:bidi="fa-IR"/>
-        </w:rPr>
-        <w:t>ی</w:t>
-      </w:r>
-      <w:r>
-        <w:rPr>
-          <w:rFonts w:hint="eastAsia"/>
-          <w:rtl/>
-          <w:lang w:bidi="fa-IR"/>
-        </w:rPr>
-        <w:t>ن</w:t>
-      </w:r>
-      <w:r>
-        <w:rPr>
-          <w:rtl/>
-          <w:lang w:bidi="fa-IR"/>
-        </w:rPr>
-        <w:t xml:space="preserve"> شبکه‌ها</w:t>
-      </w:r>
-      <w:r>
-        <w:rPr>
-          <w:rFonts w:hint="cs"/>
-          <w:rtl/>
-          <w:lang w:bidi="fa-IR"/>
-        </w:rPr>
-        <w:t>ی</w:t>
-      </w:r>
-      <w:r>
-        <w:rPr>
-          <w:rtl/>
-          <w:lang w:bidi="fa-IR"/>
-        </w:rPr>
-        <w:t xml:space="preserve"> م</w:t>
-      </w:r>
-      <w:r>
-        <w:rPr>
-          <w:rFonts w:hint="cs"/>
-          <w:rtl/>
-          <w:lang w:bidi="fa-IR"/>
-        </w:rPr>
-        <w:t>ی‌</w:t>
-      </w:r>
-      <w:r>
-        <w:rPr>
-          <w:rFonts w:hint="eastAsia"/>
-          <w:rtl/>
-          <w:lang w:bidi="fa-IR"/>
-        </w:rPr>
-        <w:t>توان</w:t>
-      </w:r>
-      <w:r>
-        <w:rPr>
-          <w:rtl/>
-          <w:lang w:bidi="fa-IR"/>
-        </w:rPr>
-        <w:t xml:space="preserve"> قوان</w:t>
-      </w:r>
-      <w:r>
-        <w:rPr>
-          <w:rFonts w:hint="cs"/>
-          <w:rtl/>
-          <w:lang w:bidi="fa-IR"/>
-        </w:rPr>
-        <w:t>ی</w:t>
-      </w:r>
-      <w:r>
-        <w:rPr>
-          <w:rFonts w:hint="eastAsia"/>
-          <w:rtl/>
-          <w:lang w:bidi="fa-IR"/>
-        </w:rPr>
-        <w:t>ن</w:t>
-      </w:r>
-      <w:r>
-        <w:rPr>
-          <w:rtl/>
-          <w:lang w:bidi="fa-IR"/>
-        </w:rPr>
-        <w:t xml:space="preserve"> را راحت‌تر اعمال کرد؟ پ</w:t>
-      </w:r>
-      <w:r>
-        <w:rPr>
-          <w:rFonts w:hint="cs"/>
-          <w:rtl/>
-          <w:lang w:bidi="fa-IR"/>
-        </w:rPr>
-        <w:t>ی</w:t>
-      </w:r>
-      <w:r>
-        <w:rPr>
-          <w:rFonts w:hint="eastAsia"/>
-          <w:rtl/>
-          <w:lang w:bidi="fa-IR"/>
-        </w:rPr>
-        <w:t>اده‌ساز</w:t>
-      </w:r>
-      <w:r>
-        <w:rPr>
-          <w:rFonts w:hint="cs"/>
-          <w:rtl/>
-          <w:lang w:bidi="fa-IR"/>
-        </w:rPr>
-        <w:t>ی</w:t>
-      </w:r>
-      <w:r>
-        <w:rPr>
-          <w:rtl/>
-          <w:lang w:bidi="fa-IR"/>
-        </w:rPr>
-        <w:t xml:space="preserve"> کدام مدل هز</w:t>
-      </w:r>
-      <w:r>
-        <w:rPr>
-          <w:rFonts w:hint="cs"/>
-          <w:rtl/>
-          <w:lang w:bidi="fa-IR"/>
-        </w:rPr>
-        <w:t>ی</w:t>
-      </w:r>
-      <w:r>
-        <w:rPr>
-          <w:rFonts w:hint="eastAsia"/>
-          <w:rtl/>
-          <w:lang w:bidi="fa-IR"/>
-        </w:rPr>
-        <w:t>نه‌</w:t>
-      </w:r>
-      <w:r>
-        <w:rPr>
-          <w:rFonts w:hint="cs"/>
-          <w:rtl/>
-          <w:lang w:bidi="fa-IR"/>
-        </w:rPr>
-        <w:t>ی</w:t>
-      </w:r>
-      <w:r>
-        <w:rPr>
-          <w:rtl/>
-          <w:lang w:bidi="fa-IR"/>
-        </w:rPr>
-        <w:t xml:space="preserve"> کمتر</w:t>
-      </w:r>
-      <w:r>
-        <w:rPr>
-          <w:rFonts w:hint="cs"/>
-          <w:rtl/>
-          <w:lang w:bidi="fa-IR"/>
-        </w:rPr>
-        <w:t>ی</w:t>
-      </w:r>
-      <w:r>
-        <w:rPr>
-          <w:rtl/>
-          <w:lang w:bidi="fa-IR"/>
-        </w:rPr>
-        <w:t xml:space="preserve"> دارد و کدام مدل به سخت‌افزار ارزان‌تر</w:t>
-      </w:r>
-      <w:r>
-        <w:rPr>
-          <w:rFonts w:hint="cs"/>
-          <w:rtl/>
-          <w:lang w:bidi="fa-IR"/>
-        </w:rPr>
-        <w:t>ی</w:t>
-      </w:r>
-      <w:r>
-        <w:rPr>
-          <w:rtl/>
-          <w:lang w:bidi="fa-IR"/>
-        </w:rPr>
-        <w:t xml:space="preserve"> احت</w:t>
-      </w:r>
-      <w:r>
-        <w:rPr>
-          <w:rFonts w:hint="cs"/>
-          <w:rtl/>
-          <w:lang w:bidi="fa-IR"/>
-        </w:rPr>
-        <w:t>ی</w:t>
-      </w:r>
-      <w:r>
-        <w:rPr>
-          <w:rFonts w:hint="eastAsia"/>
-          <w:rtl/>
-          <w:lang w:bidi="fa-IR"/>
-        </w:rPr>
-        <w:t>اج</w:t>
-      </w:r>
-      <w:r>
-        <w:rPr>
-          <w:rtl/>
-          <w:lang w:bidi="fa-IR"/>
-        </w:rPr>
-        <w:t xml:space="preserve"> دارد.</w:t>
+        <w:t xml:space="preserve"> </w:t>
+      </w:r>
+      <w:r>
+        <w:rPr>
+          <w:rFonts w:hint="cs"/>
+          <w:rtl/>
+          <w:lang w:bidi="fa-IR"/>
+        </w:rPr>
+        <w:t>با در نظر گرفتن شاخص‌های زیر مقایسه کنید:</w:t>
+      </w:r>
+    </w:p>
+    <w:p>
+      <w:pPr>
+        <w:pStyle w:val="ListParagraph"/>
+        <w:numPr>
+          <w:ilvl w:val="0"/>
+          <w:numId w:val="39"/>
+        </w:numPr>
+        <w:rPr>
+          <w:lang w:bidi="fa-IR"/>
+        </w:rPr>
+      </w:pPr>
+      <w:r>
+        <w:rPr>
+          <w:rFonts w:hint="cs"/>
+          <w:rtl/>
+          <w:lang w:bidi="fa-IR"/>
+        </w:rPr>
+        <w:t xml:space="preserve">قوانین رعایت حق تالیف </w:t>
+      </w:r>
+      <w:r>
+        <w:rPr>
+          <w:lang w:bidi="fa-IR"/>
+        </w:rPr>
+        <w:t>(copyright)</w:t>
+      </w:r>
+    </w:p>
+    <w:p>
+      <w:pPr>
+        <w:pStyle w:val="ListParagraph"/>
+        <w:numPr>
+          <w:ilvl w:val="0"/>
+          <w:numId w:val="39"/>
+        </w:numPr>
+        <w:rPr>
+          <w:lang w:bidi="fa-IR"/>
+        </w:rPr>
+      </w:pPr>
+      <w:r>
+        <w:rPr>
+          <w:rFonts w:hint="cs"/>
+          <w:rtl/>
+          <w:lang w:bidi="fa-IR"/>
+        </w:rPr>
+        <w:t>هزینه‌های پیاده‌سازی</w:t>
+      </w:r>
+    </w:p>
+    <w:p>
+      <w:pPr>
+        <w:pStyle w:val="ListParagraph"/>
+        <w:numPr>
+          <w:ilvl w:val="0"/>
+          <w:numId w:val="39"/>
+        </w:numPr>
+        <w:rPr>
+          <w:lang w:bidi="fa-IR"/>
+        </w:rPr>
+      </w:pPr>
+      <w:r>
+        <w:rPr>
+          <w:rFonts w:hint="cs"/>
+          <w:rtl/>
+          <w:lang w:bidi="fa-IR"/>
+        </w:rPr>
+        <w:t>هزینه‌های نگهداری</w:t>
+      </w:r>
+    </w:p>
+    <w:p>
+      <w:pPr>
+        <w:pStyle w:val="ListParagraph"/>
+        <w:numPr>
+          <w:ilvl w:val="0"/>
+          <w:numId w:val="39"/>
+        </w:numPr>
+        <w:rPr>
+          <w:rFonts w:hint="cs"/>
+          <w:rtl/>
+          <w:lang w:bidi="fa-IR"/>
+        </w:rPr>
+      </w:pPr>
+      <w:r>
+        <w:rPr>
+          <w:rFonts w:hint="cs"/>
+          <w:rtl/>
+          <w:lang w:bidi="fa-IR"/>
+        </w:rPr>
+        <w:t>کیفیت سرویس</w:t>
       </w:r>
     </w:p>
     <w:p>
@@ -4615,7 +4443,7 @@
           </mc:Choice>
           <mc:Fallback>
             <w:pict>
-              <v:group w14:anchorId="73DC3BEF" id="Group 7" o:spid="_x0000_s1027" style="position:absolute;left:0;text-align:left;margin-left:25.05pt;margin-top:6.4pt;width:184.45pt;height:224.25pt;z-index:251676672;mso-width-relative:margin" coordorigin="8953" coordsize="23425,28479" o:gfxdata="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">
+              <v:group w14:anchorId="73DC3BEF" id="Group 7" o:spid="_x0000_s1027" style="position:absolute;left:0;text-align:left;margin-left:25.05pt;margin-top:6.4pt;width:184.45pt;height:224.25pt;z-index:251676672;mso-width-relative:margin" coordorigin="8953" coordsize="23425,28479" o:gfxdata="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